<commit_message>
Ajuste Relatório de estágio
</commit_message>
<xml_diff>
--- a/04_Semestre/Relatório de Estágio.docx
+++ b/04_Semestre/Relatório de Estágio.docx
@@ -2055,33 +2055,7 @@
           <w:lang w:eastAsia="pt-BR"/>
         </w:rPr>
         <w:lastRenderedPageBreak/>
-        <w:t>SUMÁRIO (</w:t>
-      </w:r>
-      <w:proofErr w:type="gramStart"/>
-      <w:r>
-        <w:rPr>
-          <w:rFonts w:ascii="Times New Roman" w:hAnsi="Times New Roman"/>
-          <w:b/>
-          <w:bCs/>
-          <w:color w:val="000000"/>
-          <w:sz w:val="28"/>
-          <w:szCs w:val="28"/>
-          <w:lang w:eastAsia="pt-BR"/>
-        </w:rPr>
-        <w:t>14,em</w:t>
-      </w:r>
-      <w:proofErr w:type="gramEnd"/>
-      <w:r>
-        <w:rPr>
-          <w:rFonts w:ascii="Times New Roman" w:hAnsi="Times New Roman"/>
-          <w:b/>
-          <w:bCs/>
-          <w:color w:val="000000"/>
-          <w:sz w:val="28"/>
-          <w:szCs w:val="28"/>
-          <w:lang w:eastAsia="pt-BR"/>
-        </w:rPr>
-        <w:t xml:space="preserve"> negrito)</w:t>
+        <w:t>SUMÁRIO (14,em negrito)</w:t>
       </w:r>
     </w:p>
     <w:p>
@@ -2603,40 +2577,35 @@
         <w:ind w:left="0" w:firstLine="0"/>
         <w:rPr>
           <w:rFonts w:ascii="Times New Roman" w:hAnsi="Times New Roman"/>
-          <w:sz w:val="24"/>
-          <w:szCs w:val="24"/>
-          <w:lang w:eastAsia="pt-BR"/>
-        </w:rPr>
-      </w:pPr>
-      <w:r>
-        <w:rPr>
-          <w:rFonts w:ascii="Times New Roman" w:hAnsi="Times New Roman"/>
-          <w:sz w:val="24"/>
-          <w:szCs w:val="24"/>
-          <w:lang w:eastAsia="pt-BR"/>
-        </w:rPr>
-        <w:t xml:space="preserve">ATIVIDADE </w:t>
-      </w:r>
-      <w:proofErr w:type="gramStart"/>
-      <w:r>
-        <w:rPr>
-          <w:rFonts w:ascii="Times New Roman" w:hAnsi="Times New Roman"/>
-          <w:sz w:val="24"/>
-          <w:szCs w:val="24"/>
-          <w:lang w:eastAsia="pt-BR"/>
-        </w:rPr>
-        <w:t>( NOMINAR</w:t>
-      </w:r>
-      <w:proofErr w:type="gramEnd"/>
-      <w:r>
-        <w:rPr>
-          <w:rFonts w:ascii="Times New Roman" w:hAnsi="Times New Roman"/>
-          <w:sz w:val="24"/>
-          <w:szCs w:val="24"/>
-          <w:lang w:eastAsia="pt-BR"/>
-        </w:rPr>
-        <w:t xml:space="preserve"> A ATIVIDADE)</w:t>
-      </w:r>
+          <w:b/>
+          <w:bCs/>
+          <w:sz w:val="24"/>
+          <w:szCs w:val="24"/>
+          <w:lang w:eastAsia="pt-BR"/>
+        </w:rPr>
+      </w:pPr>
+      <w:r>
+        <w:rPr>
+          <w:rFonts w:ascii="Times New Roman" w:hAnsi="Times New Roman"/>
+          <w:b/>
+          <w:bCs/>
+          <w:sz w:val="24"/>
+          <w:szCs w:val="24"/>
+          <w:lang w:eastAsia="pt-BR"/>
+        </w:rPr>
+        <w:t>TREINAMENTO INICIAL RUBY ON RAILS</w:t>
+      </w:r>
+    </w:p>
+    <w:p>
+      <w:pPr>
+        <w:spacing w:after="0" w:line="240" w:lineRule="auto"/>
+        <w:rPr>
+          <w:rFonts w:ascii="Times New Roman" w:hAnsi="Times New Roman"/>
+          <w:sz w:val="24"/>
+          <w:szCs w:val="24"/>
+          <w:lang w:eastAsia="pt-BR"/>
+        </w:rPr>
+      </w:pPr>
     </w:p>
     <w:p>
       <w:pPr>
@@ -2648,20 +2617,300 @@
         <w:ind w:left="0" w:firstLine="0"/>
         <w:rPr>
           <w:rFonts w:ascii="Times New Roman" w:hAnsi="Times New Roman"/>
-          <w:sz w:val="24"/>
-          <w:szCs w:val="24"/>
-          <w:lang w:eastAsia="pt-BR"/>
-        </w:rPr>
-      </w:pPr>
-      <w:r>
-        <w:rPr>
-          <w:rFonts w:ascii="Times New Roman" w:hAnsi="Times New Roman"/>
+          <w:b/>
+          <w:bCs/>
+          <w:sz w:val="24"/>
+          <w:szCs w:val="24"/>
+          <w:lang w:eastAsia="pt-BR"/>
+        </w:rPr>
+      </w:pPr>
+      <w:r>
+        <w:rPr>
+          <w:rFonts w:ascii="Times New Roman" w:hAnsi="Times New Roman"/>
+          <w:b/>
+          <w:bCs/>
           <w:sz w:val="24"/>
           <w:szCs w:val="24"/>
           <w:lang w:eastAsia="pt-BR"/>
         </w:rPr>
         <w:t>O que foi realizado?</w:t>
       </w:r>
+    </w:p>
+    <w:p>
+      <w:pPr>
+        <w:spacing w:after="0" w:line="240" w:lineRule="auto"/>
+        <w:rPr>
+          <w:rFonts w:ascii="Times New Roman" w:hAnsi="Times New Roman"/>
+          <w:sz w:val="24"/>
+          <w:szCs w:val="24"/>
+          <w:lang w:eastAsia="pt-BR"/>
+        </w:rPr>
+      </w:pPr>
+    </w:p>
+    <w:p>
+      <w:pPr>
+        <w:spacing w:after="0" w:line="360" w:lineRule="auto"/>
+        <w:ind w:left="709"/>
+        <w:rPr>
+          <w:rStyle w:val="Forte"/>
+          <w:rFonts w:ascii="Times New Roman" w:hAnsi="Times New Roman" w:cs="Times New Roman"/>
+          <w:b w:val="0"/>
+          <w:bCs w:val="0"/>
+          <w:color w:val="1F1F1F"/>
+          <w:sz w:val="24"/>
+          <w:szCs w:val="24"/>
+          <w:shd w:val="clear" w:color="auto" w:fill="FFFFFF"/>
+        </w:rPr>
+      </w:pPr>
+      <w:r>
+        <w:rPr>
+          <w:rStyle w:val="Forte"/>
+          <w:rFonts w:ascii="Times New Roman" w:hAnsi="Times New Roman" w:cs="Times New Roman"/>
+          <w:b w:val="0"/>
+          <w:bCs w:val="0"/>
+          <w:color w:val="1F1F1F"/>
+          <w:sz w:val="24"/>
+          <w:szCs w:val="24"/>
+          <w:shd w:val="clear" w:color="auto" w:fill="FFFFFF"/>
+        </w:rPr>
+        <w:t xml:space="preserve">Durante o período de treinamento, foquei na implementação de um sistema CRUD de cadastro de clientes utilizando Ruby </w:t>
+      </w:r>
+      <w:proofErr w:type="spellStart"/>
+      <w:r>
+        <w:rPr>
+          <w:rStyle w:val="Forte"/>
+          <w:rFonts w:ascii="Times New Roman" w:hAnsi="Times New Roman" w:cs="Times New Roman"/>
+          <w:b w:val="0"/>
+          <w:bCs w:val="0"/>
+          <w:color w:val="1F1F1F"/>
+          <w:sz w:val="24"/>
+          <w:szCs w:val="24"/>
+          <w:shd w:val="clear" w:color="auto" w:fill="FFFFFF"/>
+        </w:rPr>
+        <w:t>on</w:t>
+      </w:r>
+      <w:proofErr w:type="spellEnd"/>
+      <w:r>
+        <w:rPr>
+          <w:rStyle w:val="Forte"/>
+          <w:rFonts w:ascii="Times New Roman" w:hAnsi="Times New Roman" w:cs="Times New Roman"/>
+          <w:b w:val="0"/>
+          <w:bCs w:val="0"/>
+          <w:color w:val="1F1F1F"/>
+          <w:sz w:val="24"/>
+          <w:szCs w:val="24"/>
+          <w:shd w:val="clear" w:color="auto" w:fill="FFFFFF"/>
+        </w:rPr>
+        <w:t xml:space="preserve"> </w:t>
+      </w:r>
+      <w:proofErr w:type="spellStart"/>
+      <w:r>
+        <w:rPr>
+          <w:rStyle w:val="Forte"/>
+          <w:rFonts w:ascii="Times New Roman" w:hAnsi="Times New Roman" w:cs="Times New Roman"/>
+          <w:b w:val="0"/>
+          <w:bCs w:val="0"/>
+          <w:color w:val="1F1F1F"/>
+          <w:sz w:val="24"/>
+          <w:szCs w:val="24"/>
+          <w:shd w:val="clear" w:color="auto" w:fill="FFFFFF"/>
+        </w:rPr>
+        <w:t>Rails</w:t>
+      </w:r>
+      <w:proofErr w:type="spellEnd"/>
+      <w:r>
+        <w:rPr>
+          <w:rStyle w:val="Forte"/>
+          <w:rFonts w:ascii="Times New Roman" w:hAnsi="Times New Roman" w:cs="Times New Roman"/>
+          <w:b w:val="0"/>
+          <w:bCs w:val="0"/>
+          <w:color w:val="1F1F1F"/>
+          <w:sz w:val="24"/>
+          <w:szCs w:val="24"/>
+          <w:shd w:val="clear" w:color="auto" w:fill="FFFFFF"/>
+        </w:rPr>
+        <w:t xml:space="preserve"> no </w:t>
+      </w:r>
+      <w:proofErr w:type="spellStart"/>
+      <w:r>
+        <w:rPr>
+          <w:rStyle w:val="Forte"/>
+          <w:rFonts w:ascii="Times New Roman" w:hAnsi="Times New Roman" w:cs="Times New Roman"/>
+          <w:b w:val="0"/>
+          <w:bCs w:val="0"/>
+          <w:color w:val="1F1F1F"/>
+          <w:sz w:val="24"/>
+          <w:szCs w:val="24"/>
+          <w:shd w:val="clear" w:color="auto" w:fill="FFFFFF"/>
+        </w:rPr>
+        <w:t>backend</w:t>
+      </w:r>
+      <w:proofErr w:type="spellEnd"/>
+      <w:r>
+        <w:rPr>
+          <w:rStyle w:val="Forte"/>
+          <w:rFonts w:ascii="Times New Roman" w:hAnsi="Times New Roman" w:cs="Times New Roman"/>
+          <w:b w:val="0"/>
+          <w:bCs w:val="0"/>
+          <w:color w:val="1F1F1F"/>
+          <w:sz w:val="24"/>
+          <w:szCs w:val="24"/>
+          <w:shd w:val="clear" w:color="auto" w:fill="FFFFFF"/>
+        </w:rPr>
+        <w:t xml:space="preserve"> e </w:t>
+      </w:r>
+      <w:proofErr w:type="spellStart"/>
+      <w:r>
+        <w:rPr>
+          <w:rStyle w:val="Forte"/>
+          <w:rFonts w:ascii="Times New Roman" w:hAnsi="Times New Roman" w:cs="Times New Roman"/>
+          <w:b w:val="0"/>
+          <w:bCs w:val="0"/>
+          <w:color w:val="1F1F1F"/>
+          <w:sz w:val="24"/>
+          <w:szCs w:val="24"/>
+          <w:shd w:val="clear" w:color="auto" w:fill="FFFFFF"/>
+        </w:rPr>
+        <w:t>VueJS</w:t>
+      </w:r>
+      <w:proofErr w:type="spellEnd"/>
+      <w:r>
+        <w:rPr>
+          <w:rStyle w:val="Forte"/>
+          <w:rFonts w:ascii="Times New Roman" w:hAnsi="Times New Roman" w:cs="Times New Roman"/>
+          <w:b w:val="0"/>
+          <w:bCs w:val="0"/>
+          <w:color w:val="1F1F1F"/>
+          <w:sz w:val="24"/>
+          <w:szCs w:val="24"/>
+          <w:shd w:val="clear" w:color="auto" w:fill="FFFFFF"/>
+        </w:rPr>
+        <w:t xml:space="preserve"> no </w:t>
+      </w:r>
+      <w:proofErr w:type="spellStart"/>
+      <w:r>
+        <w:rPr>
+          <w:rStyle w:val="Forte"/>
+          <w:rFonts w:ascii="Times New Roman" w:hAnsi="Times New Roman" w:cs="Times New Roman"/>
+          <w:b w:val="0"/>
+          <w:bCs w:val="0"/>
+          <w:color w:val="1F1F1F"/>
+          <w:sz w:val="24"/>
+          <w:szCs w:val="24"/>
+          <w:shd w:val="clear" w:color="auto" w:fill="FFFFFF"/>
+        </w:rPr>
+        <w:t>frontend</w:t>
+      </w:r>
+      <w:proofErr w:type="spellEnd"/>
+      <w:r>
+        <w:rPr>
+          <w:rStyle w:val="Forte"/>
+          <w:rFonts w:ascii="Times New Roman" w:hAnsi="Times New Roman" w:cs="Times New Roman"/>
+          <w:b w:val="0"/>
+          <w:bCs w:val="0"/>
+          <w:color w:val="1F1F1F"/>
+          <w:sz w:val="24"/>
+          <w:szCs w:val="24"/>
+          <w:shd w:val="clear" w:color="auto" w:fill="FFFFFF"/>
+        </w:rPr>
+        <w:t xml:space="preserve">. O objetivo principal foi compreender os conceitos fundamentais do Ruby </w:t>
+      </w:r>
+      <w:proofErr w:type="spellStart"/>
+      <w:r>
+        <w:rPr>
+          <w:rStyle w:val="Forte"/>
+          <w:rFonts w:ascii="Times New Roman" w:hAnsi="Times New Roman" w:cs="Times New Roman"/>
+          <w:b w:val="0"/>
+          <w:bCs w:val="0"/>
+          <w:color w:val="1F1F1F"/>
+          <w:sz w:val="24"/>
+          <w:szCs w:val="24"/>
+          <w:shd w:val="clear" w:color="auto" w:fill="FFFFFF"/>
+        </w:rPr>
+        <w:t>on</w:t>
+      </w:r>
+      <w:proofErr w:type="spellEnd"/>
+      <w:r>
+        <w:rPr>
+          <w:rStyle w:val="Forte"/>
+          <w:rFonts w:ascii="Times New Roman" w:hAnsi="Times New Roman" w:cs="Times New Roman"/>
+          <w:b w:val="0"/>
+          <w:bCs w:val="0"/>
+          <w:color w:val="1F1F1F"/>
+          <w:sz w:val="24"/>
+          <w:szCs w:val="24"/>
+          <w:shd w:val="clear" w:color="auto" w:fill="FFFFFF"/>
+        </w:rPr>
+        <w:t xml:space="preserve"> </w:t>
+      </w:r>
+      <w:proofErr w:type="spellStart"/>
+      <w:r>
+        <w:rPr>
+          <w:rStyle w:val="Forte"/>
+          <w:rFonts w:ascii="Times New Roman" w:hAnsi="Times New Roman" w:cs="Times New Roman"/>
+          <w:b w:val="0"/>
+          <w:bCs w:val="0"/>
+          <w:color w:val="1F1F1F"/>
+          <w:sz w:val="24"/>
+          <w:szCs w:val="24"/>
+          <w:shd w:val="clear" w:color="auto" w:fill="FFFFFF"/>
+        </w:rPr>
+        <w:t>Rails</w:t>
+      </w:r>
+      <w:proofErr w:type="spellEnd"/>
+      <w:r>
+        <w:rPr>
+          <w:rStyle w:val="Forte"/>
+          <w:rFonts w:ascii="Times New Roman" w:hAnsi="Times New Roman" w:cs="Times New Roman"/>
+          <w:b w:val="0"/>
+          <w:bCs w:val="0"/>
+          <w:color w:val="1F1F1F"/>
+          <w:sz w:val="24"/>
+          <w:szCs w:val="24"/>
+          <w:shd w:val="clear" w:color="auto" w:fill="FFFFFF"/>
+        </w:rPr>
+        <w:t xml:space="preserve"> e como integrá-lo com </w:t>
+      </w:r>
+      <w:proofErr w:type="spellStart"/>
+      <w:r>
+        <w:rPr>
+          <w:rStyle w:val="Forte"/>
+          <w:rFonts w:ascii="Times New Roman" w:hAnsi="Times New Roman" w:cs="Times New Roman"/>
+          <w:b w:val="0"/>
+          <w:bCs w:val="0"/>
+          <w:color w:val="1F1F1F"/>
+          <w:sz w:val="24"/>
+          <w:szCs w:val="24"/>
+          <w:shd w:val="clear" w:color="auto" w:fill="FFFFFF"/>
+        </w:rPr>
+        <w:t>VueJS</w:t>
+      </w:r>
+      <w:proofErr w:type="spellEnd"/>
+      <w:r>
+        <w:rPr>
+          <w:rStyle w:val="Forte"/>
+          <w:rFonts w:ascii="Times New Roman" w:hAnsi="Times New Roman" w:cs="Times New Roman"/>
+          <w:b w:val="0"/>
+          <w:bCs w:val="0"/>
+          <w:color w:val="1F1F1F"/>
+          <w:sz w:val="24"/>
+          <w:szCs w:val="24"/>
+          <w:shd w:val="clear" w:color="auto" w:fill="FFFFFF"/>
+        </w:rPr>
+        <w:t xml:space="preserve"> para criar uma experiência de usuário fluida e eficaz.</w:t>
+      </w:r>
+    </w:p>
+    <w:p>
+      <w:pPr>
+        <w:spacing w:after="0" w:line="360" w:lineRule="auto"/>
+        <w:ind w:left="709"/>
+        <w:rPr>
+          <w:rFonts w:ascii="Times New Roman" w:hAnsi="Times New Roman"/>
+          <w:sz w:val="24"/>
+          <w:szCs w:val="24"/>
+          <w:lang w:eastAsia="pt-BR"/>
+        </w:rPr>
+      </w:pPr>
     </w:p>
     <w:p>
       <w:pPr>
@@ -2673,30 +2922,115 @@
         <w:ind w:left="0" w:firstLine="0"/>
         <w:rPr>
           <w:rFonts w:ascii="Times New Roman" w:hAnsi="Times New Roman"/>
-          <w:sz w:val="24"/>
-          <w:szCs w:val="24"/>
-          <w:lang w:eastAsia="pt-BR"/>
-        </w:rPr>
-      </w:pPr>
-      <w:proofErr w:type="gramStart"/>
-      <w:r>
-        <w:rPr>
-          <w:rFonts w:ascii="Times New Roman" w:hAnsi="Times New Roman"/>
-          <w:sz w:val="24"/>
-          <w:szCs w:val="24"/>
-          <w:lang w:eastAsia="pt-BR"/>
-        </w:rPr>
-        <w:t>Porque</w:t>
-      </w:r>
-      <w:proofErr w:type="gramEnd"/>
-      <w:r>
-        <w:rPr>
-          <w:rFonts w:ascii="Times New Roman" w:hAnsi="Times New Roman"/>
-          <w:sz w:val="24"/>
-          <w:szCs w:val="24"/>
-          <w:lang w:eastAsia="pt-BR"/>
-        </w:rPr>
-        <w:t xml:space="preserve"> foi realizado?</w:t>
+          <w:b/>
+          <w:bCs/>
+          <w:sz w:val="24"/>
+          <w:szCs w:val="24"/>
+          <w:lang w:eastAsia="pt-BR"/>
+        </w:rPr>
+      </w:pPr>
+      <w:r>
+        <w:rPr>
+          <w:rFonts w:ascii="Times New Roman" w:hAnsi="Times New Roman"/>
+          <w:b/>
+          <w:bCs/>
+          <w:sz w:val="24"/>
+          <w:szCs w:val="24"/>
+          <w:lang w:eastAsia="pt-BR"/>
+        </w:rPr>
+        <w:t>Porque foi realizado?</w:t>
+      </w:r>
+    </w:p>
+    <w:p>
+      <w:pPr>
+        <w:spacing w:after="0" w:line="240" w:lineRule="auto"/>
+        <w:rPr>
+          <w:rFonts w:ascii="Times New Roman" w:hAnsi="Times New Roman"/>
+          <w:sz w:val="24"/>
+          <w:szCs w:val="24"/>
+          <w:lang w:eastAsia="pt-BR"/>
+        </w:rPr>
+      </w:pPr>
+    </w:p>
+    <w:p>
+      <w:pPr>
+        <w:spacing w:after="0" w:line="360" w:lineRule="auto"/>
+        <w:ind w:left="709"/>
+        <w:rPr>
+          <w:rFonts w:ascii="Times New Roman" w:hAnsi="Times New Roman"/>
+          <w:sz w:val="24"/>
+          <w:szCs w:val="24"/>
+          <w:lang w:eastAsia="pt-BR"/>
+        </w:rPr>
+      </w:pPr>
+      <w:r>
+        <w:rPr>
+          <w:rFonts w:ascii="Times New Roman" w:hAnsi="Times New Roman"/>
+          <w:sz w:val="24"/>
+          <w:szCs w:val="24"/>
+          <w:lang w:eastAsia="pt-BR"/>
+        </w:rPr>
+        <w:t xml:space="preserve">Essa atividade foi realizada com o propósito de aprimorar minhas habilidades de desenvolvimento de software multiplataforma, bem como adquirir conhecimento prático sobre o uso de tecnologias específicas, como Ruby </w:t>
+      </w:r>
+      <w:proofErr w:type="spellStart"/>
+      <w:r>
+        <w:rPr>
+          <w:rFonts w:ascii="Times New Roman" w:hAnsi="Times New Roman"/>
+          <w:sz w:val="24"/>
+          <w:szCs w:val="24"/>
+          <w:lang w:eastAsia="pt-BR"/>
+        </w:rPr>
+        <w:t>on</w:t>
+      </w:r>
+      <w:proofErr w:type="spellEnd"/>
+      <w:r>
+        <w:rPr>
+          <w:rFonts w:ascii="Times New Roman" w:hAnsi="Times New Roman"/>
+          <w:sz w:val="24"/>
+          <w:szCs w:val="24"/>
+          <w:lang w:eastAsia="pt-BR"/>
+        </w:rPr>
+        <w:t xml:space="preserve"> </w:t>
+      </w:r>
+      <w:proofErr w:type="spellStart"/>
+      <w:r>
+        <w:rPr>
+          <w:rFonts w:ascii="Times New Roman" w:hAnsi="Times New Roman"/>
+          <w:sz w:val="24"/>
+          <w:szCs w:val="24"/>
+          <w:lang w:eastAsia="pt-BR"/>
+        </w:rPr>
+        <w:t>Rails</w:t>
+      </w:r>
+      <w:proofErr w:type="spellEnd"/>
+      <w:r>
+        <w:rPr>
+          <w:rFonts w:ascii="Times New Roman" w:hAnsi="Times New Roman"/>
+          <w:sz w:val="24"/>
+          <w:szCs w:val="24"/>
+          <w:lang w:eastAsia="pt-BR"/>
+        </w:rPr>
+        <w:t xml:space="preserve"> e </w:t>
+      </w:r>
+      <w:proofErr w:type="spellStart"/>
+      <w:r>
+        <w:rPr>
+          <w:rFonts w:ascii="Times New Roman" w:hAnsi="Times New Roman"/>
+          <w:sz w:val="24"/>
+          <w:szCs w:val="24"/>
+          <w:lang w:eastAsia="pt-BR"/>
+        </w:rPr>
+        <w:t>VueJS</w:t>
+      </w:r>
+      <w:proofErr w:type="spellEnd"/>
+      <w:r>
+        <w:rPr>
+          <w:rFonts w:ascii="Times New Roman" w:hAnsi="Times New Roman"/>
+          <w:sz w:val="24"/>
+          <w:szCs w:val="24"/>
+          <w:lang w:eastAsia="pt-BR"/>
+        </w:rPr>
+        <w:t>, para atender às necessidades de software especializado da ESL Sistema.</w:t>
       </w:r>
     </w:p>
     <w:p>
@@ -2709,20 +3043,150 @@
         <w:ind w:left="0" w:firstLine="0"/>
         <w:rPr>
           <w:rFonts w:ascii="Times New Roman" w:hAnsi="Times New Roman"/>
-          <w:sz w:val="24"/>
-          <w:szCs w:val="24"/>
-          <w:lang w:eastAsia="pt-BR"/>
-        </w:rPr>
-      </w:pPr>
-      <w:r>
-        <w:rPr>
-          <w:rFonts w:ascii="Times New Roman" w:hAnsi="Times New Roman"/>
+          <w:b/>
+          <w:bCs/>
+          <w:sz w:val="24"/>
+          <w:szCs w:val="24"/>
+          <w:lang w:eastAsia="pt-BR"/>
+        </w:rPr>
+      </w:pPr>
+      <w:r>
+        <w:rPr>
+          <w:rFonts w:ascii="Times New Roman" w:hAnsi="Times New Roman"/>
+          <w:b/>
+          <w:bCs/>
           <w:sz w:val="24"/>
           <w:szCs w:val="24"/>
           <w:lang w:eastAsia="pt-BR"/>
         </w:rPr>
         <w:t>Como foi realizado?</w:t>
       </w:r>
+    </w:p>
+    <w:p>
+      <w:pPr>
+        <w:spacing w:after="0" w:line="240" w:lineRule="auto"/>
+        <w:rPr>
+          <w:rFonts w:ascii="Times New Roman" w:hAnsi="Times New Roman"/>
+          <w:b/>
+          <w:bCs/>
+          <w:sz w:val="24"/>
+          <w:szCs w:val="24"/>
+          <w:lang w:eastAsia="pt-BR"/>
+        </w:rPr>
+      </w:pPr>
+    </w:p>
+    <w:p>
+      <w:pPr>
+        <w:spacing w:after="0" w:line="360" w:lineRule="auto"/>
+        <w:ind w:left="709"/>
+        <w:jc w:val="both"/>
+        <w:rPr>
+          <w:rFonts w:ascii="Times New Roman" w:hAnsi="Times New Roman"/>
+          <w:sz w:val="24"/>
+          <w:szCs w:val="24"/>
+          <w:lang w:eastAsia="pt-BR"/>
+        </w:rPr>
+      </w:pPr>
+      <w:r>
+        <w:rPr>
+          <w:rFonts w:ascii="Times New Roman" w:hAnsi="Times New Roman"/>
+          <w:sz w:val="24"/>
+          <w:szCs w:val="24"/>
+          <w:lang w:eastAsia="pt-BR"/>
+        </w:rPr>
+        <w:t xml:space="preserve">O treinamento foi conduzido por meio de </w:t>
+      </w:r>
+      <w:r>
+        <w:rPr>
+          <w:rFonts w:ascii="Times New Roman" w:hAnsi="Times New Roman"/>
+          <w:sz w:val="24"/>
+          <w:szCs w:val="24"/>
+          <w:lang w:eastAsia="pt-BR"/>
+        </w:rPr>
+        <w:t xml:space="preserve">uma gravação utilizando de </w:t>
+      </w:r>
+      <w:r>
+        <w:rPr>
+          <w:rFonts w:ascii="Times New Roman" w:hAnsi="Times New Roman"/>
+          <w:sz w:val="24"/>
+          <w:szCs w:val="24"/>
+          <w:lang w:eastAsia="pt-BR"/>
+        </w:rPr>
+        <w:t xml:space="preserve">estudos de caso práticos, nos quais pude explorar os recursos e as funcionalidades do Ruby </w:t>
+      </w:r>
+      <w:proofErr w:type="spellStart"/>
+      <w:r>
+        <w:rPr>
+          <w:rFonts w:ascii="Times New Roman" w:hAnsi="Times New Roman"/>
+          <w:sz w:val="24"/>
+          <w:szCs w:val="24"/>
+          <w:lang w:eastAsia="pt-BR"/>
+        </w:rPr>
+        <w:t>on</w:t>
+      </w:r>
+      <w:proofErr w:type="spellEnd"/>
+      <w:r>
+        <w:rPr>
+          <w:rFonts w:ascii="Times New Roman" w:hAnsi="Times New Roman"/>
+          <w:sz w:val="24"/>
+          <w:szCs w:val="24"/>
+          <w:lang w:eastAsia="pt-BR"/>
+        </w:rPr>
+        <w:t xml:space="preserve"> </w:t>
+      </w:r>
+      <w:proofErr w:type="spellStart"/>
+      <w:r>
+        <w:rPr>
+          <w:rFonts w:ascii="Times New Roman" w:hAnsi="Times New Roman"/>
+          <w:sz w:val="24"/>
+          <w:szCs w:val="24"/>
+          <w:lang w:eastAsia="pt-BR"/>
+        </w:rPr>
+        <w:t>Rails</w:t>
+      </w:r>
+      <w:proofErr w:type="spellEnd"/>
+      <w:r>
+        <w:rPr>
+          <w:rFonts w:ascii="Times New Roman" w:hAnsi="Times New Roman"/>
+          <w:sz w:val="24"/>
+          <w:szCs w:val="24"/>
+          <w:lang w:eastAsia="pt-BR"/>
+        </w:rPr>
+        <w:t xml:space="preserve"> e </w:t>
+      </w:r>
+      <w:proofErr w:type="spellStart"/>
+      <w:r>
+        <w:rPr>
+          <w:rFonts w:ascii="Times New Roman" w:hAnsi="Times New Roman"/>
+          <w:sz w:val="24"/>
+          <w:szCs w:val="24"/>
+          <w:lang w:eastAsia="pt-BR"/>
+        </w:rPr>
+        <w:t>VueJS</w:t>
+      </w:r>
+      <w:proofErr w:type="spellEnd"/>
+      <w:r>
+        <w:rPr>
+          <w:rFonts w:ascii="Times New Roman" w:hAnsi="Times New Roman"/>
+          <w:sz w:val="24"/>
+          <w:szCs w:val="24"/>
+          <w:lang w:eastAsia="pt-BR"/>
+        </w:rPr>
+        <w:t>. Foi realizado um passo a passo para a criação de um sistema CRUD de cadastro de clientes, envolvendo desde a configuração inicial até a implementação das funcionalidades essenciais de criação, leitura, atualização e exclusão.</w:t>
+      </w:r>
+    </w:p>
+    <w:p>
+      <w:pPr>
+        <w:spacing w:after="0" w:line="240" w:lineRule="auto"/>
+        <w:ind w:left="708"/>
+        <w:jc w:val="both"/>
+        <w:rPr>
+          <w:rFonts w:ascii="Times New Roman" w:hAnsi="Times New Roman"/>
+          <w:sz w:val="24"/>
+          <w:szCs w:val="24"/>
+          <w:lang w:eastAsia="pt-BR"/>
+        </w:rPr>
+      </w:pPr>
     </w:p>
     <w:p>
       <w:pPr>
@@ -2734,20 +3198,212 @@
         <w:ind w:left="0" w:firstLine="0"/>
         <w:rPr>
           <w:rFonts w:ascii="Times New Roman" w:hAnsi="Times New Roman"/>
-          <w:sz w:val="24"/>
-          <w:szCs w:val="24"/>
-          <w:lang w:eastAsia="pt-BR"/>
-        </w:rPr>
-      </w:pPr>
-      <w:r>
-        <w:rPr>
-          <w:rFonts w:ascii="Times New Roman" w:hAnsi="Times New Roman"/>
+          <w:b/>
+          <w:bCs/>
+          <w:sz w:val="24"/>
+          <w:szCs w:val="24"/>
+          <w:lang w:eastAsia="pt-BR"/>
+        </w:rPr>
+      </w:pPr>
+      <w:r>
+        <w:rPr>
+          <w:rFonts w:ascii="Times New Roman" w:hAnsi="Times New Roman"/>
+          <w:b/>
+          <w:bCs/>
           <w:sz w:val="24"/>
           <w:szCs w:val="24"/>
           <w:lang w:eastAsia="pt-BR"/>
         </w:rPr>
         <w:t>O que agregou de conhecimento?</w:t>
       </w:r>
+    </w:p>
+    <w:p>
+      <w:pPr>
+        <w:spacing w:after="0" w:line="240" w:lineRule="auto"/>
+        <w:rPr>
+          <w:rFonts w:ascii="Times New Roman" w:hAnsi="Times New Roman"/>
+          <w:b/>
+          <w:bCs/>
+          <w:sz w:val="24"/>
+          <w:szCs w:val="24"/>
+          <w:lang w:eastAsia="pt-BR"/>
+        </w:rPr>
+      </w:pPr>
+    </w:p>
+    <w:p>
+      <w:pPr>
+        <w:spacing w:after="0" w:line="360" w:lineRule="auto"/>
+        <w:ind w:left="709"/>
+        <w:jc w:val="both"/>
+        <w:rPr>
+          <w:rFonts w:ascii="Times New Roman" w:hAnsi="Times New Roman"/>
+          <w:sz w:val="24"/>
+          <w:szCs w:val="24"/>
+          <w:lang w:eastAsia="pt-BR"/>
+        </w:rPr>
+      </w:pPr>
+      <w:r>
+        <w:rPr>
+          <w:rFonts w:ascii="Times New Roman" w:hAnsi="Times New Roman"/>
+          <w:sz w:val="24"/>
+          <w:szCs w:val="24"/>
+          <w:lang w:eastAsia="pt-BR"/>
+        </w:rPr>
+        <w:t xml:space="preserve">Essa atividade de treinamento me proporcionou uma compreensão mais profunda sobre o funcionamento interno do Ruby </w:t>
+      </w:r>
+      <w:proofErr w:type="spellStart"/>
+      <w:r>
+        <w:rPr>
+          <w:rFonts w:ascii="Times New Roman" w:hAnsi="Times New Roman"/>
+          <w:sz w:val="24"/>
+          <w:szCs w:val="24"/>
+          <w:lang w:eastAsia="pt-BR"/>
+        </w:rPr>
+        <w:t>on</w:t>
+      </w:r>
+      <w:proofErr w:type="spellEnd"/>
+      <w:r>
+        <w:rPr>
+          <w:rFonts w:ascii="Times New Roman" w:hAnsi="Times New Roman"/>
+          <w:sz w:val="24"/>
+          <w:szCs w:val="24"/>
+          <w:lang w:eastAsia="pt-BR"/>
+        </w:rPr>
+        <w:t xml:space="preserve"> </w:t>
+      </w:r>
+      <w:proofErr w:type="spellStart"/>
+      <w:r>
+        <w:rPr>
+          <w:rFonts w:ascii="Times New Roman" w:hAnsi="Times New Roman"/>
+          <w:sz w:val="24"/>
+          <w:szCs w:val="24"/>
+          <w:lang w:eastAsia="pt-BR"/>
+        </w:rPr>
+        <w:t>Rails</w:t>
+      </w:r>
+      <w:proofErr w:type="spellEnd"/>
+      <w:r>
+        <w:rPr>
+          <w:rFonts w:ascii="Times New Roman" w:hAnsi="Times New Roman"/>
+          <w:sz w:val="24"/>
+          <w:szCs w:val="24"/>
+          <w:lang w:eastAsia="pt-BR"/>
+        </w:rPr>
+        <w:t xml:space="preserve">, incluindo o roteamento, o modelo de dados e a criação de controladores. Além disso, a integração do </w:t>
+      </w:r>
+      <w:proofErr w:type="spellStart"/>
+      <w:r>
+        <w:rPr>
+          <w:rFonts w:ascii="Times New Roman" w:hAnsi="Times New Roman"/>
+          <w:sz w:val="24"/>
+          <w:szCs w:val="24"/>
+          <w:lang w:eastAsia="pt-BR"/>
+        </w:rPr>
+        <w:t>VueJS</w:t>
+      </w:r>
+      <w:proofErr w:type="spellEnd"/>
+      <w:r>
+        <w:rPr>
+          <w:rFonts w:ascii="Times New Roman" w:hAnsi="Times New Roman"/>
+          <w:sz w:val="24"/>
+          <w:szCs w:val="24"/>
+          <w:lang w:eastAsia="pt-BR"/>
+        </w:rPr>
+        <w:t xml:space="preserve"> no </w:t>
+      </w:r>
+      <w:proofErr w:type="spellStart"/>
+      <w:r>
+        <w:rPr>
+          <w:rFonts w:ascii="Times New Roman" w:hAnsi="Times New Roman"/>
+          <w:sz w:val="24"/>
+          <w:szCs w:val="24"/>
+          <w:lang w:eastAsia="pt-BR"/>
+        </w:rPr>
+        <w:t>frontend</w:t>
+      </w:r>
+      <w:proofErr w:type="spellEnd"/>
+      <w:r>
+        <w:rPr>
+          <w:rFonts w:ascii="Times New Roman" w:hAnsi="Times New Roman"/>
+          <w:sz w:val="24"/>
+          <w:szCs w:val="24"/>
+          <w:lang w:eastAsia="pt-BR"/>
+        </w:rPr>
+        <w:t xml:space="preserve"> permitiu uma visão mais ampla sobre a interação entre o </w:t>
+      </w:r>
+      <w:proofErr w:type="spellStart"/>
+      <w:r>
+        <w:rPr>
+          <w:rFonts w:ascii="Times New Roman" w:hAnsi="Times New Roman"/>
+          <w:sz w:val="24"/>
+          <w:szCs w:val="24"/>
+          <w:lang w:eastAsia="pt-BR"/>
+        </w:rPr>
+        <w:t>backend</w:t>
+      </w:r>
+      <w:proofErr w:type="spellEnd"/>
+      <w:r>
+        <w:rPr>
+          <w:rFonts w:ascii="Times New Roman" w:hAnsi="Times New Roman"/>
+          <w:sz w:val="24"/>
+          <w:szCs w:val="24"/>
+          <w:lang w:eastAsia="pt-BR"/>
+        </w:rPr>
+        <w:t xml:space="preserve"> e o </w:t>
+      </w:r>
+      <w:proofErr w:type="spellStart"/>
+      <w:r>
+        <w:rPr>
+          <w:rFonts w:ascii="Times New Roman" w:hAnsi="Times New Roman"/>
+          <w:sz w:val="24"/>
+          <w:szCs w:val="24"/>
+          <w:lang w:eastAsia="pt-BR"/>
+        </w:rPr>
+        <w:t>frontend</w:t>
+      </w:r>
+      <w:proofErr w:type="spellEnd"/>
+      <w:r>
+        <w:rPr>
+          <w:rFonts w:ascii="Times New Roman" w:hAnsi="Times New Roman"/>
+          <w:sz w:val="24"/>
+          <w:szCs w:val="24"/>
+          <w:lang w:eastAsia="pt-BR"/>
+        </w:rPr>
+        <w:t>, fortalecendo minha capacidade de desenvolver aplicações que atendam aos requisitos específicos de software para o setor de transporte. O aprendizado adquirido me capacitou a contribuir de forma mais eficaz para a implementação de novas funcionalidades (</w:t>
+      </w:r>
+      <w:proofErr w:type="spellStart"/>
+      <w:r>
+        <w:rPr>
+          <w:rFonts w:ascii="Times New Roman" w:hAnsi="Times New Roman"/>
+          <w:sz w:val="24"/>
+          <w:szCs w:val="24"/>
+          <w:lang w:eastAsia="pt-BR"/>
+        </w:rPr>
+        <w:t>Features</w:t>
+      </w:r>
+      <w:proofErr w:type="spellEnd"/>
+      <w:r>
+        <w:rPr>
+          <w:rFonts w:ascii="Times New Roman" w:hAnsi="Times New Roman"/>
+          <w:sz w:val="24"/>
+          <w:szCs w:val="24"/>
+          <w:lang w:eastAsia="pt-BR"/>
+        </w:rPr>
+        <w:t>) na plataforma da ESL Sistema.</w:t>
+      </w:r>
+    </w:p>
+    <w:p>
+      <w:pPr>
+        <w:spacing w:after="0" w:line="360" w:lineRule="auto"/>
+        <w:ind w:left="709"/>
+        <w:jc w:val="both"/>
+        <w:rPr>
+          <w:rFonts w:ascii="Times New Roman" w:hAnsi="Times New Roman"/>
+          <w:sz w:val="24"/>
+          <w:szCs w:val="24"/>
+          <w:lang w:eastAsia="pt-BR"/>
+        </w:rPr>
+      </w:pPr>
     </w:p>
     <w:p>
       <w:pPr>
@@ -2770,40 +3426,92 @@
         <w:ind w:left="0" w:firstLine="0"/>
         <w:rPr>
           <w:rFonts w:ascii="Times New Roman" w:hAnsi="Times New Roman"/>
-          <w:sz w:val="24"/>
-          <w:szCs w:val="24"/>
-          <w:lang w:eastAsia="pt-BR"/>
-        </w:rPr>
-      </w:pPr>
-      <w:r>
-        <w:rPr>
-          <w:rFonts w:ascii="Times New Roman" w:hAnsi="Times New Roman"/>
-          <w:sz w:val="24"/>
-          <w:szCs w:val="24"/>
-          <w:lang w:eastAsia="pt-BR"/>
-        </w:rPr>
-        <w:t xml:space="preserve">ATIVIDADE </w:t>
-      </w:r>
-      <w:proofErr w:type="gramStart"/>
-      <w:r>
-        <w:rPr>
-          <w:rFonts w:ascii="Times New Roman" w:hAnsi="Times New Roman"/>
-          <w:sz w:val="24"/>
-          <w:szCs w:val="24"/>
-          <w:lang w:eastAsia="pt-BR"/>
-        </w:rPr>
-        <w:t>( NOMINAR</w:t>
-      </w:r>
-      <w:proofErr w:type="gramEnd"/>
-      <w:r>
-        <w:rPr>
-          <w:rFonts w:ascii="Times New Roman" w:hAnsi="Times New Roman"/>
-          <w:sz w:val="24"/>
-          <w:szCs w:val="24"/>
-          <w:lang w:eastAsia="pt-BR"/>
-        </w:rPr>
-        <w:t xml:space="preserve"> A ATIVIDADE)</w:t>
-      </w:r>
+          <w:b/>
+          <w:bCs/>
+          <w:sz w:val="24"/>
+          <w:szCs w:val="24"/>
+          <w:lang w:eastAsia="pt-BR"/>
+        </w:rPr>
+      </w:pPr>
+      <w:r>
+        <w:rPr>
+          <w:rFonts w:ascii="Times New Roman" w:hAnsi="Times New Roman"/>
+          <w:b/>
+          <w:bCs/>
+          <w:sz w:val="24"/>
+          <w:szCs w:val="24"/>
+          <w:lang w:eastAsia="pt-BR"/>
+        </w:rPr>
+        <w:t>APRENDIZADO DE GIT, GITHUB</w:t>
+      </w:r>
+      <w:r>
+        <w:rPr>
+          <w:rFonts w:ascii="Times New Roman" w:hAnsi="Times New Roman"/>
+          <w:b/>
+          <w:bCs/>
+          <w:sz w:val="24"/>
+          <w:szCs w:val="24"/>
+          <w:lang w:eastAsia="pt-BR"/>
+        </w:rPr>
+        <w:t>,</w:t>
+      </w:r>
+      <w:r>
+        <w:rPr>
+          <w:rFonts w:ascii="Times New Roman" w:hAnsi="Times New Roman"/>
+          <w:b/>
+          <w:bCs/>
+          <w:sz w:val="24"/>
+          <w:szCs w:val="24"/>
+          <w:lang w:eastAsia="pt-BR"/>
+        </w:rPr>
+        <w:t xml:space="preserve"> PROCESSO DE ABERTURA DE PULL REQUESTS </w:t>
+      </w:r>
+      <w:r>
+        <w:rPr>
+          <w:rFonts w:ascii="Times New Roman" w:hAnsi="Times New Roman"/>
+          <w:b/>
+          <w:bCs/>
+          <w:sz w:val="24"/>
+          <w:szCs w:val="24"/>
+          <w:lang w:eastAsia="pt-BR"/>
+        </w:rPr>
+        <w:t>INTEGRAÇÃO</w:t>
+      </w:r>
+      <w:r>
+        <w:rPr>
+          <w:rFonts w:ascii="Times New Roman" w:hAnsi="Times New Roman"/>
+          <w:b/>
+          <w:bCs/>
+          <w:sz w:val="24"/>
+          <w:szCs w:val="24"/>
+          <w:lang w:eastAsia="pt-BR"/>
+        </w:rPr>
+        <w:t xml:space="preserve"> JENKINS</w:t>
+      </w:r>
+      <w:r>
+        <w:rPr>
+          <w:rFonts w:ascii="Times New Roman" w:hAnsi="Times New Roman"/>
+          <w:b/>
+          <w:bCs/>
+          <w:sz w:val="24"/>
+          <w:szCs w:val="24"/>
+          <w:lang w:eastAsia="pt-BR"/>
+        </w:rPr>
+        <w:t>.</w:t>
+      </w:r>
+    </w:p>
+    <w:p>
+      <w:pPr>
+        <w:spacing w:after="0" w:line="240" w:lineRule="auto"/>
+        <w:rPr>
+          <w:rFonts w:ascii="Times New Roman" w:hAnsi="Times New Roman"/>
+          <w:b/>
+          <w:bCs/>
+          <w:sz w:val="24"/>
+          <w:szCs w:val="24"/>
+          <w:lang w:eastAsia="pt-BR"/>
+        </w:rPr>
+      </w:pPr>
     </w:p>
     <w:p>
       <w:pPr>
@@ -2815,20 +3523,150 @@
         <w:ind w:left="0" w:firstLine="0"/>
         <w:rPr>
           <w:rFonts w:ascii="Times New Roman" w:hAnsi="Times New Roman"/>
-          <w:sz w:val="24"/>
-          <w:szCs w:val="24"/>
-          <w:lang w:eastAsia="pt-BR"/>
-        </w:rPr>
-      </w:pPr>
-      <w:r>
-        <w:rPr>
-          <w:rFonts w:ascii="Times New Roman" w:hAnsi="Times New Roman"/>
+          <w:b/>
+          <w:bCs/>
+          <w:sz w:val="24"/>
+          <w:szCs w:val="24"/>
+          <w:lang w:eastAsia="pt-BR"/>
+        </w:rPr>
+      </w:pPr>
+      <w:r>
+        <w:rPr>
+          <w:rFonts w:ascii="Times New Roman" w:hAnsi="Times New Roman"/>
+          <w:b/>
+          <w:bCs/>
           <w:sz w:val="24"/>
           <w:szCs w:val="24"/>
           <w:lang w:eastAsia="pt-BR"/>
         </w:rPr>
         <w:t>O que foi realizado?</w:t>
       </w:r>
+    </w:p>
+    <w:p>
+      <w:pPr>
+        <w:spacing w:after="0" w:line="240" w:lineRule="auto"/>
+        <w:rPr>
+          <w:rFonts w:ascii="Times New Roman" w:hAnsi="Times New Roman"/>
+          <w:b/>
+          <w:bCs/>
+          <w:sz w:val="24"/>
+          <w:szCs w:val="24"/>
+          <w:lang w:eastAsia="pt-BR"/>
+        </w:rPr>
+      </w:pPr>
+    </w:p>
+    <w:p>
+      <w:pPr>
+        <w:spacing w:after="0" w:line="360" w:lineRule="auto"/>
+        <w:ind w:left="709"/>
+        <w:jc w:val="both"/>
+        <w:rPr>
+          <w:rFonts w:ascii="Times New Roman" w:hAnsi="Times New Roman"/>
+          <w:sz w:val="24"/>
+          <w:szCs w:val="24"/>
+          <w:lang w:eastAsia="pt-BR"/>
+        </w:rPr>
+      </w:pPr>
+      <w:r>
+        <w:rPr>
+          <w:rFonts w:ascii="Times New Roman" w:hAnsi="Times New Roman"/>
+          <w:sz w:val="24"/>
+          <w:szCs w:val="24"/>
+          <w:lang w:eastAsia="pt-BR"/>
+        </w:rPr>
+        <w:t xml:space="preserve">Durante esta etapa, dediquei-me a aprender sobre o uso de </w:t>
+      </w:r>
+      <w:proofErr w:type="spellStart"/>
+      <w:r>
+        <w:rPr>
+          <w:rFonts w:ascii="Times New Roman" w:hAnsi="Times New Roman"/>
+          <w:sz w:val="24"/>
+          <w:szCs w:val="24"/>
+          <w:lang w:eastAsia="pt-BR"/>
+        </w:rPr>
+        <w:t>Git</w:t>
+      </w:r>
+      <w:proofErr w:type="spellEnd"/>
+      <w:r>
+        <w:rPr>
+          <w:rFonts w:ascii="Times New Roman" w:hAnsi="Times New Roman"/>
+          <w:sz w:val="24"/>
+          <w:szCs w:val="24"/>
+          <w:lang w:eastAsia="pt-BR"/>
+        </w:rPr>
+        <w:t xml:space="preserve"> e GitHub, além de compreender o processo de abertura de </w:t>
+      </w:r>
+      <w:proofErr w:type="spellStart"/>
+      <w:r>
+        <w:rPr>
+          <w:rFonts w:ascii="Times New Roman" w:hAnsi="Times New Roman"/>
+          <w:sz w:val="24"/>
+          <w:szCs w:val="24"/>
+          <w:lang w:eastAsia="pt-BR"/>
+        </w:rPr>
+        <w:t>Pull</w:t>
+      </w:r>
+      <w:proofErr w:type="spellEnd"/>
+      <w:r>
+        <w:rPr>
+          <w:rFonts w:ascii="Times New Roman" w:hAnsi="Times New Roman"/>
+          <w:sz w:val="24"/>
+          <w:szCs w:val="24"/>
+          <w:lang w:eastAsia="pt-BR"/>
+        </w:rPr>
+        <w:t xml:space="preserve"> </w:t>
+      </w:r>
+      <w:proofErr w:type="spellStart"/>
+      <w:r>
+        <w:rPr>
+          <w:rFonts w:ascii="Times New Roman" w:hAnsi="Times New Roman"/>
+          <w:sz w:val="24"/>
+          <w:szCs w:val="24"/>
+          <w:lang w:eastAsia="pt-BR"/>
+        </w:rPr>
+        <w:t>Requests</w:t>
+      </w:r>
+      <w:proofErr w:type="spellEnd"/>
+      <w:r>
+        <w:rPr>
+          <w:rFonts w:ascii="Times New Roman" w:hAnsi="Times New Roman"/>
+          <w:sz w:val="24"/>
+          <w:szCs w:val="24"/>
+          <w:lang w:eastAsia="pt-BR"/>
+        </w:rPr>
+        <w:t xml:space="preserve"> (PR) </w:t>
+      </w:r>
+      <w:r>
+        <w:rPr>
+          <w:rFonts w:ascii="Times New Roman" w:hAnsi="Times New Roman"/>
+          <w:sz w:val="24"/>
+          <w:szCs w:val="24"/>
+          <w:lang w:eastAsia="pt-BR"/>
+        </w:rPr>
+        <w:t>e sobre a utilização do</w:t>
+      </w:r>
+      <w:r>
+        <w:rPr>
+          <w:rFonts w:ascii="Times New Roman" w:hAnsi="Times New Roman"/>
+          <w:sz w:val="24"/>
+          <w:szCs w:val="24"/>
+          <w:lang w:eastAsia="pt-BR"/>
+        </w:rPr>
+        <w:t xml:space="preserve"> Jenkins para integração contínua (CI) e implantação contínua (CD). Foi uma oportunidade para explorar e compreender os fundamentos do controle de versão, gerenciamento de código e automação de compilação e implantação.</w:t>
+      </w:r>
+    </w:p>
+    <w:p>
+      <w:pPr>
+        <w:spacing w:after="0" w:line="240" w:lineRule="auto"/>
+        <w:ind w:left="708"/>
+        <w:jc w:val="both"/>
+        <w:rPr>
+          <w:rFonts w:ascii="Times New Roman" w:hAnsi="Times New Roman"/>
+          <w:sz w:val="24"/>
+          <w:szCs w:val="24"/>
+          <w:lang w:eastAsia="pt-BR"/>
+        </w:rPr>
+      </w:pPr>
     </w:p>
     <w:p>
       <w:pPr>
@@ -2840,31 +3678,72 @@
         <w:ind w:left="0" w:firstLine="0"/>
         <w:rPr>
           <w:rFonts w:ascii="Times New Roman" w:hAnsi="Times New Roman"/>
-          <w:sz w:val="24"/>
-          <w:szCs w:val="24"/>
-          <w:lang w:eastAsia="pt-BR"/>
-        </w:rPr>
-      </w:pPr>
-      <w:proofErr w:type="gramStart"/>
-      <w:r>
-        <w:rPr>
-          <w:rFonts w:ascii="Times New Roman" w:hAnsi="Times New Roman"/>
-          <w:sz w:val="24"/>
-          <w:szCs w:val="24"/>
-          <w:lang w:eastAsia="pt-BR"/>
-        </w:rPr>
-        <w:t>Porque</w:t>
-      </w:r>
-      <w:proofErr w:type="gramEnd"/>
-      <w:r>
-        <w:rPr>
-          <w:rFonts w:ascii="Times New Roman" w:hAnsi="Times New Roman"/>
-          <w:sz w:val="24"/>
-          <w:szCs w:val="24"/>
-          <w:lang w:eastAsia="pt-BR"/>
-        </w:rPr>
-        <w:t xml:space="preserve"> foi realizado?</w:t>
-      </w:r>
+          <w:b/>
+          <w:bCs/>
+          <w:sz w:val="24"/>
+          <w:szCs w:val="24"/>
+          <w:lang w:eastAsia="pt-BR"/>
+        </w:rPr>
+      </w:pPr>
+      <w:r>
+        <w:rPr>
+          <w:rFonts w:ascii="Times New Roman" w:hAnsi="Times New Roman"/>
+          <w:b/>
+          <w:bCs/>
+          <w:sz w:val="24"/>
+          <w:szCs w:val="24"/>
+          <w:lang w:eastAsia="pt-BR"/>
+        </w:rPr>
+        <w:t>Porque foi realizado?</w:t>
+      </w:r>
+    </w:p>
+    <w:p>
+      <w:pPr>
+        <w:spacing w:after="0" w:line="240" w:lineRule="auto"/>
+        <w:rPr>
+          <w:rFonts w:ascii="Times New Roman" w:hAnsi="Times New Roman"/>
+          <w:b/>
+          <w:bCs/>
+          <w:sz w:val="24"/>
+          <w:szCs w:val="24"/>
+          <w:lang w:eastAsia="pt-BR"/>
+        </w:rPr>
+      </w:pPr>
+    </w:p>
+    <w:p>
+      <w:pPr>
+        <w:spacing w:after="0" w:line="360" w:lineRule="auto"/>
+        <w:ind w:left="709"/>
+        <w:jc w:val="both"/>
+        <w:rPr>
+          <w:rFonts w:ascii="Times New Roman" w:hAnsi="Times New Roman"/>
+          <w:sz w:val="24"/>
+          <w:szCs w:val="24"/>
+          <w:lang w:eastAsia="pt-BR"/>
+        </w:rPr>
+      </w:pPr>
+      <w:r>
+        <w:rPr>
+          <w:rFonts w:ascii="Times New Roman" w:hAnsi="Times New Roman"/>
+          <w:sz w:val="24"/>
+          <w:szCs w:val="24"/>
+          <w:lang w:eastAsia="pt-BR"/>
+        </w:rPr>
+        <w:t>Esta atividade foi realizada para familiarizar-me com as práticas e ferramentas essenciais de colaboração e gerenciamento de código utilizadas pela ESL Sistema. Além disso, a compreensão do processo de abertura de PR é crucial para garantir um fluxo de trabalho eficiente e um desenvolvimento contínuo e integrado de novas funcionalidades no sistema da empresa.</w:t>
+      </w:r>
+    </w:p>
+    <w:p>
+      <w:pPr>
+        <w:spacing w:after="0" w:line="240" w:lineRule="auto"/>
+        <w:ind w:left="708"/>
+        <w:jc w:val="both"/>
+        <w:rPr>
+          <w:rFonts w:ascii="Times New Roman" w:hAnsi="Times New Roman"/>
+          <w:sz w:val="24"/>
+          <w:szCs w:val="24"/>
+          <w:lang w:eastAsia="pt-BR"/>
+        </w:rPr>
+      </w:pPr>
     </w:p>
     <w:p>
       <w:pPr>
@@ -2876,20 +3755,120 @@
         <w:ind w:left="0" w:firstLine="0"/>
         <w:rPr>
           <w:rFonts w:ascii="Times New Roman" w:hAnsi="Times New Roman"/>
-          <w:sz w:val="24"/>
-          <w:szCs w:val="24"/>
-          <w:lang w:eastAsia="pt-BR"/>
-        </w:rPr>
-      </w:pPr>
-      <w:r>
-        <w:rPr>
-          <w:rFonts w:ascii="Times New Roman" w:hAnsi="Times New Roman"/>
+          <w:b/>
+          <w:bCs/>
+          <w:sz w:val="24"/>
+          <w:szCs w:val="24"/>
+          <w:lang w:eastAsia="pt-BR"/>
+        </w:rPr>
+      </w:pPr>
+      <w:r>
+        <w:rPr>
+          <w:rFonts w:ascii="Times New Roman" w:hAnsi="Times New Roman"/>
+          <w:b/>
+          <w:bCs/>
           <w:sz w:val="24"/>
           <w:szCs w:val="24"/>
           <w:lang w:eastAsia="pt-BR"/>
         </w:rPr>
         <w:t>Como foi realizado?</w:t>
       </w:r>
+    </w:p>
+    <w:p>
+      <w:pPr>
+        <w:spacing w:after="0" w:line="240" w:lineRule="auto"/>
+        <w:rPr>
+          <w:rFonts w:ascii="Times New Roman" w:hAnsi="Times New Roman"/>
+          <w:b/>
+          <w:bCs/>
+          <w:sz w:val="24"/>
+          <w:szCs w:val="24"/>
+          <w:lang w:eastAsia="pt-BR"/>
+        </w:rPr>
+      </w:pPr>
+    </w:p>
+    <w:p>
+      <w:pPr>
+        <w:spacing w:after="0" w:line="360" w:lineRule="auto"/>
+        <w:ind w:left="709"/>
+        <w:jc w:val="both"/>
+        <w:rPr>
+          <w:rFonts w:ascii="Times New Roman" w:hAnsi="Times New Roman"/>
+          <w:sz w:val="24"/>
+          <w:szCs w:val="24"/>
+          <w:lang w:eastAsia="pt-BR"/>
+        </w:rPr>
+      </w:pPr>
+      <w:r>
+        <w:rPr>
+          <w:rFonts w:ascii="Times New Roman" w:hAnsi="Times New Roman"/>
+          <w:sz w:val="24"/>
+          <w:szCs w:val="24"/>
+          <w:lang w:eastAsia="pt-BR"/>
+        </w:rPr>
+        <w:t xml:space="preserve">Para aprender sobre </w:t>
+      </w:r>
+      <w:proofErr w:type="spellStart"/>
+      <w:r>
+        <w:rPr>
+          <w:rFonts w:ascii="Times New Roman" w:hAnsi="Times New Roman"/>
+          <w:sz w:val="24"/>
+          <w:szCs w:val="24"/>
+          <w:lang w:eastAsia="pt-BR"/>
+        </w:rPr>
+        <w:t>Git</w:t>
+      </w:r>
+      <w:proofErr w:type="spellEnd"/>
+      <w:r>
+        <w:rPr>
+          <w:rFonts w:ascii="Times New Roman" w:hAnsi="Times New Roman"/>
+          <w:sz w:val="24"/>
+          <w:szCs w:val="24"/>
+          <w:lang w:eastAsia="pt-BR"/>
+        </w:rPr>
+        <w:t xml:space="preserve"> e GitHub, utilizei recursos educacionais online, tutoriais práticos e documentações oficiais que abordam conceitos-chave, como clonagem de repositórios, criação de </w:t>
+      </w:r>
+      <w:proofErr w:type="spellStart"/>
+      <w:r>
+        <w:rPr>
+          <w:rFonts w:ascii="Times New Roman" w:hAnsi="Times New Roman"/>
+          <w:sz w:val="24"/>
+          <w:szCs w:val="24"/>
+          <w:lang w:eastAsia="pt-BR"/>
+        </w:rPr>
+        <w:t>branches</w:t>
+      </w:r>
+      <w:proofErr w:type="spellEnd"/>
+      <w:r>
+        <w:rPr>
+          <w:rFonts w:ascii="Times New Roman" w:hAnsi="Times New Roman"/>
+          <w:sz w:val="24"/>
+          <w:szCs w:val="24"/>
+          <w:lang w:eastAsia="pt-BR"/>
+        </w:rPr>
+        <w:t>, gerenciamento de conflitos e fusão de código. Em relação ao processo de abertura de PR</w:t>
+      </w:r>
+      <w:r>
+        <w:rPr>
+          <w:rFonts w:ascii="Times New Roman" w:hAnsi="Times New Roman"/>
+          <w:sz w:val="24"/>
+          <w:szCs w:val="24"/>
+          <w:lang w:eastAsia="pt-BR"/>
+        </w:rPr>
+        <w:t xml:space="preserve"> e gestão da fila do Jenkins foi treinado por desenvolvedores mais experientes que me mostraram o processo.</w:t>
+      </w:r>
+    </w:p>
+    <w:p>
+      <w:pPr>
+        <w:spacing w:after="0" w:line="240" w:lineRule="auto"/>
+        <w:ind w:left="708"/>
+        <w:rPr>
+          <w:rFonts w:ascii="Times New Roman" w:hAnsi="Times New Roman"/>
+          <w:sz w:val="24"/>
+          <w:szCs w:val="24"/>
+          <w:lang w:eastAsia="pt-BR"/>
+        </w:rPr>
+      </w:pPr>
     </w:p>
     <w:p>
       <w:pPr>
@@ -2901,20 +3880,93 @@
         <w:ind w:left="0" w:firstLine="0"/>
         <w:rPr>
           <w:rFonts w:ascii="Times New Roman" w:hAnsi="Times New Roman"/>
-          <w:sz w:val="24"/>
-          <w:szCs w:val="24"/>
-          <w:lang w:eastAsia="pt-BR"/>
-        </w:rPr>
-      </w:pPr>
-      <w:r>
-        <w:rPr>
-          <w:rFonts w:ascii="Times New Roman" w:hAnsi="Times New Roman"/>
+          <w:b/>
+          <w:bCs/>
+          <w:sz w:val="24"/>
+          <w:szCs w:val="24"/>
+          <w:lang w:eastAsia="pt-BR"/>
+        </w:rPr>
+      </w:pPr>
+      <w:r>
+        <w:rPr>
+          <w:rFonts w:ascii="Times New Roman" w:hAnsi="Times New Roman"/>
+          <w:b/>
+          <w:bCs/>
           <w:sz w:val="24"/>
           <w:szCs w:val="24"/>
           <w:lang w:eastAsia="pt-BR"/>
         </w:rPr>
         <w:t>O que agregou de conhecimento?</w:t>
       </w:r>
+    </w:p>
+    <w:p>
+      <w:pPr>
+        <w:spacing w:after="0" w:line="240" w:lineRule="auto"/>
+        <w:ind w:left="708"/>
+        <w:rPr>
+          <w:rFonts w:ascii="Times New Roman" w:hAnsi="Times New Roman"/>
+          <w:b/>
+          <w:bCs/>
+          <w:sz w:val="24"/>
+          <w:szCs w:val="24"/>
+          <w:lang w:eastAsia="pt-BR"/>
+        </w:rPr>
+      </w:pPr>
+    </w:p>
+    <w:p>
+      <w:pPr>
+        <w:spacing w:after="0" w:line="360" w:lineRule="auto"/>
+        <w:ind w:left="709"/>
+        <w:jc w:val="both"/>
+        <w:rPr>
+          <w:rFonts w:ascii="Times New Roman" w:hAnsi="Times New Roman"/>
+          <w:sz w:val="24"/>
+          <w:szCs w:val="24"/>
+          <w:lang w:eastAsia="pt-BR"/>
+        </w:rPr>
+      </w:pPr>
+      <w:r>
+        <w:rPr>
+          <w:rFonts w:ascii="Times New Roman" w:hAnsi="Times New Roman"/>
+          <w:sz w:val="24"/>
+          <w:szCs w:val="24"/>
+          <w:lang w:eastAsia="pt-BR"/>
+        </w:rPr>
+        <w:t xml:space="preserve">Essa atividade enriqueceu meu conhecimento sobre as práticas colaborativas de desenvolvimento de software, destacando a importância de um controle eficaz de versão e de processos de integração e implantação contínua. A compreensão aprofundada do </w:t>
+      </w:r>
+      <w:proofErr w:type="spellStart"/>
+      <w:r>
+        <w:rPr>
+          <w:rFonts w:ascii="Times New Roman" w:hAnsi="Times New Roman"/>
+          <w:sz w:val="24"/>
+          <w:szCs w:val="24"/>
+          <w:lang w:eastAsia="pt-BR"/>
+        </w:rPr>
+        <w:t>Git</w:t>
+      </w:r>
+      <w:proofErr w:type="spellEnd"/>
+      <w:r>
+        <w:rPr>
+          <w:rFonts w:ascii="Times New Roman" w:hAnsi="Times New Roman"/>
+          <w:sz w:val="24"/>
+          <w:szCs w:val="24"/>
+          <w:lang w:eastAsia="pt-BR"/>
+        </w:rPr>
+        <w:t xml:space="preserve"> e GitHub me permitiu contribuir de forma mais eficaz para o gerenciamento de código da empresa, enquanto a familiaridade com o Jenkins para CI/CD fortaleceu minha capacidade de garantir a qualidade e confiabilidade do software por meio de testes automatizados e processos de implantação contínua.</w:t>
+      </w:r>
+    </w:p>
+    <w:p>
+      <w:pPr>
+        <w:spacing w:after="0" w:line="360" w:lineRule="auto"/>
+        <w:ind w:left="709"/>
+        <w:jc w:val="both"/>
+        <w:rPr>
+          <w:rFonts w:ascii="Times New Roman" w:hAnsi="Times New Roman"/>
+          <w:sz w:val="24"/>
+          <w:szCs w:val="24"/>
+          <w:lang w:eastAsia="pt-BR"/>
+        </w:rPr>
+      </w:pPr>
     </w:p>
     <w:p>
       <w:pPr>
@@ -2949,27 +4001,7 @@
           <w:szCs w:val="24"/>
           <w:lang w:eastAsia="pt-BR"/>
         </w:rPr>
-        <w:t xml:space="preserve">ATIVIDADE </w:t>
-      </w:r>
-      <w:proofErr w:type="gramStart"/>
-      <w:r>
-        <w:rPr>
-          <w:rFonts w:ascii="Times New Roman" w:hAnsi="Times New Roman"/>
-          <w:sz w:val="24"/>
-          <w:szCs w:val="24"/>
-          <w:lang w:eastAsia="pt-BR"/>
-        </w:rPr>
-        <w:t>( NOMINAR</w:t>
-      </w:r>
-      <w:proofErr w:type="gramEnd"/>
-      <w:r>
-        <w:rPr>
-          <w:rFonts w:ascii="Times New Roman" w:hAnsi="Times New Roman"/>
-          <w:sz w:val="24"/>
-          <w:szCs w:val="24"/>
-          <w:lang w:eastAsia="pt-BR"/>
-        </w:rPr>
-        <w:t xml:space="preserve"> A ATIVIDADE)</w:t>
+        <w:t>ATIVIDADE ( NOMINAR A ATIVIDADE)</w:t>
       </w:r>
     </w:p>
     <w:p>
@@ -3012,25 +4044,14 @@
           <w:lang w:eastAsia="pt-BR"/>
         </w:rPr>
       </w:pPr>
-      <w:proofErr w:type="gramStart"/>
-      <w:r>
-        <w:rPr>
-          <w:rFonts w:ascii="Times New Roman" w:hAnsi="Times New Roman"/>
-          <w:sz w:val="24"/>
-          <w:szCs w:val="24"/>
-          <w:lang w:eastAsia="pt-BR"/>
-        </w:rPr>
-        <w:t>Porque</w:t>
-      </w:r>
-      <w:proofErr w:type="gramEnd"/>
-      <w:r>
-        <w:rPr>
-          <w:rFonts w:ascii="Times New Roman" w:hAnsi="Times New Roman"/>
-          <w:sz w:val="24"/>
-          <w:szCs w:val="24"/>
-          <w:lang w:eastAsia="pt-BR"/>
-        </w:rPr>
-        <w:t xml:space="preserve"> foi realizado?</w:t>
+      <w:r>
+        <w:rPr>
+          <w:rFonts w:ascii="Times New Roman" w:hAnsi="Times New Roman"/>
+          <w:sz w:val="24"/>
+          <w:szCs w:val="24"/>
+          <w:lang w:eastAsia="pt-BR"/>
+        </w:rPr>
+        <w:t>Porque foi realizado?</w:t>
       </w:r>
     </w:p>
     <w:p>
@@ -3085,6 +4106,158 @@
     </w:p>
     <w:p>
       <w:pPr>
+        <w:spacing w:after="0" w:line="240" w:lineRule="auto"/>
+        <w:rPr>
+          <w:rFonts w:ascii="Times New Roman" w:hAnsi="Times New Roman"/>
+          <w:sz w:val="24"/>
+          <w:szCs w:val="24"/>
+          <w:lang w:eastAsia="pt-BR"/>
+        </w:rPr>
+      </w:pPr>
+    </w:p>
+    <w:p>
+      <w:pPr>
+        <w:numPr>
+          <w:ilvl w:val="1"/>
+          <w:numId w:val="1"/>
+        </w:numPr>
+        <w:spacing w:after="0" w:line="240" w:lineRule="auto"/>
+        <w:ind w:left="0" w:firstLine="0"/>
+        <w:rPr>
+          <w:rFonts w:ascii="Times New Roman" w:hAnsi="Times New Roman"/>
+          <w:sz w:val="24"/>
+          <w:szCs w:val="24"/>
+          <w:lang w:eastAsia="pt-BR"/>
+        </w:rPr>
+      </w:pPr>
+      <w:r>
+        <w:rPr>
+          <w:rFonts w:ascii="Times New Roman" w:hAnsi="Times New Roman"/>
+          <w:sz w:val="24"/>
+          <w:szCs w:val="24"/>
+          <w:lang w:eastAsia="pt-BR"/>
+        </w:rPr>
+        <w:t>ATIVIDADE ( NOMINAR A ATIVIDADE)</w:t>
+      </w:r>
+    </w:p>
+    <w:p>
+      <w:pPr>
+        <w:numPr>
+          <w:ilvl w:val="2"/>
+          <w:numId w:val="1"/>
+        </w:numPr>
+        <w:spacing w:after="0" w:line="240" w:lineRule="auto"/>
+        <w:ind w:left="0" w:firstLine="0"/>
+        <w:rPr>
+          <w:rFonts w:ascii="Times New Roman" w:hAnsi="Times New Roman"/>
+          <w:sz w:val="24"/>
+          <w:szCs w:val="24"/>
+          <w:lang w:eastAsia="pt-BR"/>
+        </w:rPr>
+      </w:pPr>
+      <w:r>
+        <w:rPr>
+          <w:rFonts w:ascii="Times New Roman" w:hAnsi="Times New Roman"/>
+          <w:sz w:val="24"/>
+          <w:szCs w:val="24"/>
+          <w:lang w:eastAsia="pt-BR"/>
+        </w:rPr>
+        <w:t>O que foi realizado?</w:t>
+      </w:r>
+    </w:p>
+    <w:p>
+      <w:pPr>
+        <w:numPr>
+          <w:ilvl w:val="2"/>
+          <w:numId w:val="1"/>
+        </w:numPr>
+        <w:spacing w:after="0" w:line="240" w:lineRule="auto"/>
+        <w:ind w:left="0" w:firstLine="0"/>
+        <w:rPr>
+          <w:rFonts w:ascii="Times New Roman" w:hAnsi="Times New Roman"/>
+          <w:sz w:val="24"/>
+          <w:szCs w:val="24"/>
+          <w:lang w:eastAsia="pt-BR"/>
+        </w:rPr>
+      </w:pPr>
+      <w:r>
+        <w:rPr>
+          <w:rFonts w:ascii="Times New Roman" w:hAnsi="Times New Roman"/>
+          <w:sz w:val="24"/>
+          <w:szCs w:val="24"/>
+          <w:lang w:eastAsia="pt-BR"/>
+        </w:rPr>
+        <w:t>Porque foi realizado?</w:t>
+      </w:r>
+    </w:p>
+    <w:p>
+      <w:pPr>
+        <w:numPr>
+          <w:ilvl w:val="2"/>
+          <w:numId w:val="1"/>
+        </w:numPr>
+        <w:spacing w:after="0" w:line="240" w:lineRule="auto"/>
+        <w:ind w:left="0" w:firstLine="0"/>
+        <w:rPr>
+          <w:rFonts w:ascii="Times New Roman" w:hAnsi="Times New Roman"/>
+          <w:sz w:val="24"/>
+          <w:szCs w:val="24"/>
+          <w:lang w:eastAsia="pt-BR"/>
+        </w:rPr>
+      </w:pPr>
+      <w:r>
+        <w:rPr>
+          <w:rFonts w:ascii="Times New Roman" w:hAnsi="Times New Roman"/>
+          <w:sz w:val="24"/>
+          <w:szCs w:val="24"/>
+          <w:lang w:eastAsia="pt-BR"/>
+        </w:rPr>
+        <w:t>Como foi realizado?</w:t>
+      </w:r>
+    </w:p>
+    <w:p>
+      <w:pPr>
+        <w:numPr>
+          <w:ilvl w:val="2"/>
+          <w:numId w:val="1"/>
+        </w:numPr>
+        <w:spacing w:after="0" w:line="240" w:lineRule="auto"/>
+        <w:ind w:left="0" w:firstLine="0"/>
+        <w:rPr>
+          <w:rFonts w:ascii="Times New Roman" w:hAnsi="Times New Roman"/>
+          <w:sz w:val="24"/>
+          <w:szCs w:val="24"/>
+          <w:lang w:eastAsia="pt-BR"/>
+        </w:rPr>
+      </w:pPr>
+      <w:r>
+        <w:rPr>
+          <w:rFonts w:ascii="Times New Roman" w:hAnsi="Times New Roman"/>
+          <w:sz w:val="24"/>
+          <w:szCs w:val="24"/>
+          <w:lang w:eastAsia="pt-BR"/>
+        </w:rPr>
+        <w:t>O que agregou de conhecimento?</w:t>
+      </w:r>
+    </w:p>
+    <w:p>
+      <w:pPr>
+        <w:spacing w:after="0" w:line="240" w:lineRule="auto"/>
+        <w:rPr>
+          <w:rFonts w:ascii="Times New Roman" w:hAnsi="Times New Roman"/>
+          <w:sz w:val="24"/>
+          <w:szCs w:val="24"/>
+          <w:lang w:eastAsia="pt-BR"/>
+        </w:rPr>
+      </w:pPr>
+    </w:p>
+    <w:p>
+      <w:r>
+        <w:br w:type="page"/>
+      </w:r>
+    </w:p>
+    <w:p>
+      <w:pPr>
         <w:rPr>
           <w:rFonts w:ascii="Times New Roman" w:hAnsi="Times New Roman"/>
           <w:b/>
@@ -3093,9 +4266,6 @@
           <w:lang w:eastAsia="pt-BR"/>
         </w:rPr>
       </w:pPr>
-      <w:r>
-        <w:br w:type="page"/>
-      </w:r>
     </w:p>
     <w:p>
       <w:pPr>
@@ -3121,7 +4291,6 @@
           <w:szCs w:val="28"/>
           <w:lang w:eastAsia="pt-BR"/>
         </w:rPr>
-        <w:lastRenderedPageBreak/>
         <w:t xml:space="preserve">CONSIDERAÇÕES FINAIS </w:t>
       </w:r>
     </w:p>
@@ -3329,6 +4498,7 @@
       <w:pPr>
         <w:spacing w:after="0" w:line="240" w:lineRule="auto"/>
         <w:rPr>
+          <w:rStyle w:val="Hyperlink"/>
           <w:rFonts w:ascii="Times New Roman" w:hAnsi="Times New Roman"/>
           <w:b/>
           <w:sz w:val="28"/>
@@ -3364,6 +4534,7 @@
       <w:pPr>
         <w:spacing w:after="0" w:line="240" w:lineRule="auto"/>
         <w:rPr>
+          <w:rStyle w:val="Hyperlink"/>
           <w:rFonts w:ascii="Times New Roman" w:hAnsi="Times New Roman"/>
           <w:b/>
           <w:sz w:val="28"/>
@@ -3376,24 +4547,281 @@
       <w:pPr>
         <w:spacing w:after="0" w:line="240" w:lineRule="auto"/>
         <w:rPr>
-          <w:rFonts w:ascii="Times New Roman" w:hAnsi="Times New Roman"/>
-          <w:b/>
-          <w:sz w:val="24"/>
-          <w:szCs w:val="24"/>
-          <w:lang w:val="en-US" w:eastAsia="pt-BR"/>
-        </w:rPr>
-      </w:pPr>
-    </w:p>
-    <w:p>
-      <w:pPr>
-        <w:spacing w:after="0" w:line="240" w:lineRule="auto"/>
-        <w:jc w:val="center"/>
-        <w:rPr>
+          <w:rStyle w:val="Hyperlink"/>
           <w:rFonts w:ascii="Times New Roman" w:hAnsi="Times New Roman"/>
           <w:b/>
           <w:sz w:val="28"/>
           <w:szCs w:val="28"/>
-          <w:lang w:val="en-US" w:eastAsia="pt-BR"/>
+          <w:lang w:eastAsia="pt-BR"/>
+        </w:rPr>
+      </w:pPr>
+      <w:r>
+        <w:rPr>
+          <w:rFonts w:ascii="Times New Roman" w:hAnsi="Times New Roman" w:cs="Times New Roman"/>
+          <w:b/>
+          <w:bCs/>
+          <w:sz w:val="28"/>
+          <w:szCs w:val="28"/>
+        </w:rPr>
+        <w:t>Site documentação Git</w:t>
+      </w:r>
+      <w:r>
+        <w:rPr>
+          <w:rFonts w:ascii="Times New Roman" w:hAnsi="Times New Roman" w:cs="Times New Roman"/>
+          <w:b/>
+          <w:bCs/>
+          <w:sz w:val="28"/>
+          <w:szCs w:val="28"/>
+        </w:rPr>
+        <w:t>Hub</w:t>
+      </w:r>
+      <w:r>
+        <w:rPr>
+          <w:rFonts w:ascii="Times New Roman" w:hAnsi="Times New Roman" w:cs="Times New Roman"/>
+          <w:b/>
+          <w:bCs/>
+          <w:sz w:val="28"/>
+          <w:szCs w:val="28"/>
+        </w:rPr>
+        <w:t xml:space="preserve">: </w:t>
+      </w:r>
+      <w:r>
+        <w:rPr>
+          <w:rStyle w:val="Hyperlink"/>
+          <w:rFonts w:ascii="Times New Roman" w:hAnsi="Times New Roman"/>
+          <w:b/>
+          <w:sz w:val="28"/>
+          <w:szCs w:val="28"/>
+          <w:lang w:eastAsia="pt-BR"/>
+        </w:rPr>
+        <w:t xml:space="preserve"> </w:t>
+      </w:r>
+      <w:hyperlink r:id="rId20" w:history="1">
+        <w:r>
+          <w:rPr>
+            <w:rStyle w:val="Hyperlink"/>
+            <w:rFonts w:ascii="Times New Roman" w:hAnsi="Times New Roman"/>
+            <w:b/>
+            <w:sz w:val="28"/>
+            <w:szCs w:val="28"/>
+            <w:lang w:eastAsia="pt-BR"/>
+          </w:rPr>
+          <w:t>https://docs.github.com/pt</w:t>
+        </w:r>
+      </w:hyperlink>
+    </w:p>
+    <w:p>
+      <w:pPr>
+        <w:spacing w:after="0" w:line="240" w:lineRule="auto"/>
+        <w:rPr>
+          <w:rStyle w:val="Hyperlink"/>
+          <w:rFonts w:ascii="Times New Roman" w:hAnsi="Times New Roman"/>
+          <w:b/>
+          <w:sz w:val="28"/>
+          <w:szCs w:val="28"/>
+          <w:lang w:eastAsia="pt-BR"/>
+        </w:rPr>
+      </w:pPr>
+    </w:p>
+    <w:p>
+      <w:pPr>
+        <w:spacing w:after="0" w:line="240" w:lineRule="auto"/>
+        <w:rPr>
+          <w:rStyle w:val="Hyperlink"/>
+          <w:rFonts w:ascii="Times New Roman" w:hAnsi="Times New Roman"/>
+          <w:b/>
+          <w:color w:val="auto"/>
+          <w:sz w:val="28"/>
+          <w:szCs w:val="28"/>
+          <w:u w:val="none"/>
+          <w:lang w:eastAsia="pt-BR"/>
+        </w:rPr>
+      </w:pPr>
+      <w:r>
+        <w:rPr>
+          <w:rStyle w:val="Hyperlink"/>
+          <w:rFonts w:ascii="Times New Roman" w:hAnsi="Times New Roman"/>
+          <w:b/>
+          <w:color w:val="auto"/>
+          <w:sz w:val="28"/>
+          <w:szCs w:val="28"/>
+          <w:u w:val="none"/>
+          <w:lang w:eastAsia="pt-BR"/>
+        </w:rPr>
+        <w:t xml:space="preserve">Site Documentação </w:t>
+      </w:r>
+      <w:proofErr w:type="spellStart"/>
+      <w:r>
+        <w:rPr>
+          <w:rStyle w:val="Hyperlink"/>
+          <w:rFonts w:ascii="Times New Roman" w:hAnsi="Times New Roman"/>
+          <w:b/>
+          <w:color w:val="auto"/>
+          <w:sz w:val="28"/>
+          <w:szCs w:val="28"/>
+          <w:u w:val="none"/>
+          <w:lang w:eastAsia="pt-BR"/>
+        </w:rPr>
+        <w:t>Git</w:t>
+      </w:r>
+      <w:proofErr w:type="spellEnd"/>
+      <w:r>
+        <w:rPr>
+          <w:rStyle w:val="Hyperlink"/>
+          <w:rFonts w:ascii="Times New Roman" w:hAnsi="Times New Roman"/>
+          <w:b/>
+          <w:color w:val="auto"/>
+          <w:sz w:val="28"/>
+          <w:szCs w:val="28"/>
+          <w:u w:val="none"/>
+          <w:lang w:eastAsia="pt-BR"/>
+        </w:rPr>
+        <w:t xml:space="preserve">: </w:t>
+      </w:r>
+      <w:hyperlink r:id="rId21" w:history="1">
+        <w:r>
+          <w:rPr>
+            <w:rStyle w:val="Hyperlink"/>
+            <w:rFonts w:ascii="Times New Roman" w:hAnsi="Times New Roman"/>
+            <w:b/>
+            <w:sz w:val="28"/>
+            <w:szCs w:val="28"/>
+            <w:lang w:eastAsia="pt-BR"/>
+          </w:rPr>
+          <w:t>https://git-scm.com/docs/git/pt_BR</w:t>
+        </w:r>
+      </w:hyperlink>
+    </w:p>
+    <w:p>
+      <w:pPr>
+        <w:spacing w:after="0" w:line="240" w:lineRule="auto"/>
+        <w:rPr>
+          <w:rStyle w:val="Hyperlink"/>
+          <w:rFonts w:ascii="Times New Roman" w:hAnsi="Times New Roman"/>
+          <w:b/>
+          <w:color w:val="auto"/>
+          <w:sz w:val="28"/>
+          <w:szCs w:val="28"/>
+          <w:u w:val="none"/>
+          <w:lang w:eastAsia="pt-BR"/>
+        </w:rPr>
+      </w:pPr>
+    </w:p>
+    <w:p>
+      <w:pPr>
+        <w:spacing w:after="0" w:line="240" w:lineRule="auto"/>
+        <w:rPr>
+          <w:rStyle w:val="Hyperlink"/>
+          <w:rFonts w:ascii="Times New Roman" w:hAnsi="Times New Roman"/>
+          <w:b/>
+          <w:color w:val="auto"/>
+          <w:sz w:val="28"/>
+          <w:szCs w:val="28"/>
+          <w:u w:val="none"/>
+          <w:lang w:eastAsia="pt-BR"/>
+        </w:rPr>
+      </w:pPr>
+      <w:r>
+        <w:rPr>
+          <w:rStyle w:val="Hyperlink"/>
+          <w:rFonts w:ascii="Times New Roman" w:hAnsi="Times New Roman"/>
+          <w:b/>
+          <w:color w:val="auto"/>
+          <w:sz w:val="28"/>
+          <w:szCs w:val="28"/>
+          <w:u w:val="none"/>
+          <w:lang w:eastAsia="pt-BR"/>
+        </w:rPr>
+        <w:t xml:space="preserve">Site Comandos Básicos </w:t>
+      </w:r>
+      <w:proofErr w:type="spellStart"/>
+      <w:r>
+        <w:rPr>
+          <w:rStyle w:val="Hyperlink"/>
+          <w:rFonts w:ascii="Times New Roman" w:hAnsi="Times New Roman"/>
+          <w:b/>
+          <w:color w:val="auto"/>
+          <w:sz w:val="28"/>
+          <w:szCs w:val="28"/>
+          <w:u w:val="none"/>
+          <w:lang w:eastAsia="pt-BR"/>
+        </w:rPr>
+        <w:t>Git</w:t>
+      </w:r>
+      <w:proofErr w:type="spellEnd"/>
+      <w:r>
+        <w:rPr>
+          <w:rStyle w:val="Hyperlink"/>
+          <w:rFonts w:ascii="Times New Roman" w:hAnsi="Times New Roman"/>
+          <w:b/>
+          <w:color w:val="auto"/>
+          <w:sz w:val="28"/>
+          <w:szCs w:val="28"/>
+          <w:u w:val="none"/>
+          <w:lang w:eastAsia="pt-BR"/>
+        </w:rPr>
+        <w:t xml:space="preserve">: </w:t>
+      </w:r>
+      <w:hyperlink r:id="rId22" w:history="1">
+        <w:r>
+          <w:rPr>
+            <w:rStyle w:val="Hyperlink"/>
+            <w:rFonts w:ascii="Times New Roman" w:hAnsi="Times New Roman"/>
+            <w:b/>
+            <w:sz w:val="28"/>
+            <w:szCs w:val="28"/>
+            <w:lang w:eastAsia="pt-BR"/>
+          </w:rPr>
+          <w:t>https://comandosgit.github.io/</w:t>
+        </w:r>
+      </w:hyperlink>
+    </w:p>
+    <w:p>
+      <w:pPr>
+        <w:spacing w:after="0" w:line="240" w:lineRule="auto"/>
+        <w:rPr>
+          <w:rFonts w:ascii="Times New Roman" w:hAnsi="Times New Roman"/>
+          <w:b/>
+          <w:sz w:val="28"/>
+          <w:szCs w:val="28"/>
+          <w:lang w:eastAsia="pt-BR"/>
+        </w:rPr>
+      </w:pPr>
+    </w:p>
+    <w:p>
+      <w:pPr>
+        <w:spacing w:after="0" w:line="240" w:lineRule="auto"/>
+        <w:rPr>
+          <w:rFonts w:ascii="Times New Roman" w:hAnsi="Times New Roman"/>
+          <w:b/>
+          <w:sz w:val="28"/>
+          <w:szCs w:val="28"/>
+          <w:lang w:eastAsia="pt-BR"/>
+        </w:rPr>
+      </w:pPr>
+    </w:p>
+    <w:p>
+      <w:pPr>
+        <w:spacing w:after="0" w:line="240" w:lineRule="auto"/>
+        <w:rPr>
+          <w:rFonts w:ascii="Times New Roman" w:hAnsi="Times New Roman"/>
+          <w:b/>
+          <w:sz w:val="24"/>
+          <w:szCs w:val="24"/>
+          <w:lang w:eastAsia="pt-BR"/>
+        </w:rPr>
+      </w:pPr>
+    </w:p>
+    <w:p>
+      <w:pPr>
+        <w:spacing w:after="0" w:line="240" w:lineRule="auto"/>
+        <w:jc w:val="center"/>
+        <w:rPr>
+          <w:rFonts w:ascii="Times New Roman" w:hAnsi="Times New Roman"/>
+          <w:b/>
+          <w:sz w:val="28"/>
+          <w:szCs w:val="28"/>
+          <w:lang w:eastAsia="pt-BR"/>
         </w:rPr>
       </w:pPr>
     </w:p>
@@ -3404,13 +4832,10 @@
           <w:b/>
           <w:sz w:val="32"/>
           <w:szCs w:val="32"/>
-          <w:lang w:val="en-US" w:eastAsia="pt-BR"/>
-        </w:rPr>
-      </w:pPr>
-      <w:r>
-        <w:rPr>
-          <w:lang w:val="en-US"/>
-        </w:rPr>
+          <w:lang w:eastAsia="pt-BR"/>
+        </w:rPr>
+      </w:pPr>
+      <w:r>
         <w:br w:type="page"/>
       </w:r>
     </w:p>
@@ -3458,21 +4883,29 @@
           <w:szCs w:val="28"/>
           <w:lang w:eastAsia="pt-BR"/>
         </w:rPr>
-        <w:t xml:space="preserve">(Deve ser entregue a original, com papel timbrado da empresa, assinado e carimbado pelo supervisor da empresa, responsável pelo </w:t>
-      </w:r>
-      <w:proofErr w:type="gramStart"/>
-      <w:r>
-        <w:rPr>
-          <w:rFonts w:ascii="Times New Roman" w:hAnsi="Times New Roman"/>
-          <w:b/>
-          <w:color w:val="FF0000"/>
+        <w:t>(Deve ser entregue a original, com papel timbrado da empresa, assinado e carimbado pelo supervisor da empresa, responsável pelo estagiário )</w:t>
+      </w:r>
+    </w:p>
+    <w:p>
+      <w:pPr>
+        <w:spacing w:before="480" w:after="480" w:line="480" w:lineRule="auto"/>
+        <w:rPr>
+          <w:rFonts w:ascii="Times New Roman" w:hAnsi="Times New Roman"/>
+          <w:b/>
           <w:sz w:val="28"/>
           <w:szCs w:val="28"/>
           <w:lang w:eastAsia="pt-BR"/>
         </w:rPr>
-        <w:t>estagiário )</w:t>
-      </w:r>
-      <w:proofErr w:type="gramEnd"/>
+      </w:pPr>
+      <w:r>
+        <w:rPr>
+          <w:rFonts w:ascii="Times New Roman" w:hAnsi="Times New Roman"/>
+          <w:b/>
+          <w:sz w:val="24"/>
+          <w:szCs w:val="24"/>
+        </w:rPr>
+        <w:t>FICHA DE AVALIAÇÃO DE DESEMPENHO DO ESTAGIÁRIO-SUPERVISOR</w:t>
+      </w:r>
     </w:p>
     <w:p>
       <w:pPr>
@@ -3488,27 +4921,6 @@
       <w:r>
         <w:rPr>
           <w:rFonts w:ascii="Times New Roman" w:hAnsi="Times New Roman"/>
-          <w:b/>
-          <w:sz w:val="24"/>
-          <w:szCs w:val="24"/>
-        </w:rPr>
-        <w:t>FICHA DE AVALIAÇÃO DE DESEMPENHO DO ESTAGIÁRIO-SUPERVISOR</w:t>
-      </w:r>
-    </w:p>
-    <w:p>
-      <w:pPr>
-        <w:spacing w:before="480" w:after="480" w:line="480" w:lineRule="auto"/>
-        <w:rPr>
-          <w:rFonts w:ascii="Times New Roman" w:hAnsi="Times New Roman"/>
-          <w:b/>
-          <w:sz w:val="28"/>
-          <w:szCs w:val="28"/>
-          <w:lang w:eastAsia="pt-BR"/>
-        </w:rPr>
-      </w:pPr>
-      <w:r>
-        <w:rPr>
-          <w:rFonts w:ascii="Times New Roman" w:hAnsi="Times New Roman"/>
         </w:rPr>
         <w:t xml:space="preserve">Nome do estagiário (a): _________________________________________________________________________ </w:t>
       </w:r>
@@ -3538,21 +4950,7 @@
         <w:rPr>
           <w:rFonts w:ascii="Times New Roman" w:hAnsi="Times New Roman"/>
         </w:rPr>
-        <w:t>Endereço:__________________________________________________________ Disciplina: Estágio Supervisionado Período do estágio: ____/____/____ a ____/____/___</w:t>
-      </w:r>
-      <w:proofErr w:type="gramStart"/>
-      <w:r>
-        <w:rPr>
-          <w:rFonts w:ascii="Times New Roman" w:hAnsi="Times New Roman"/>
-        </w:rPr>
-        <w:t>_  N</w:t>
-      </w:r>
-      <w:proofErr w:type="gramEnd"/>
-      <w:r>
-        <w:rPr>
-          <w:rFonts w:ascii="Times New Roman" w:hAnsi="Times New Roman"/>
-        </w:rPr>
-        <w:t xml:space="preserve"> de horas_______________</w:t>
+        <w:t>Endereço:__________________________________________________________ Disciplina: Estágio Supervisionado Período do estágio: ____/____/____ a ____/____/____  N de horas_______________</w:t>
       </w:r>
     </w:p>
     <w:p>
@@ -3607,14 +5005,12 @@
                 <w:rFonts w:ascii="Times New Roman" w:hAnsi="Times New Roman"/>
               </w:rPr>
             </w:pPr>
-            <w:proofErr w:type="gramStart"/>
             <w:r>
               <w:rPr>
                 <w:rFonts w:ascii="Times New Roman" w:hAnsi="Times New Roman"/>
               </w:rPr>
               <w:t>Avaliação  Supervisor</w:t>
             </w:r>
-            <w:proofErr w:type="gramEnd"/>
           </w:p>
         </w:tc>
         <w:tc>
@@ -3865,23 +5261,7 @@
                 <w:rFonts w:ascii="Times New Roman" w:hAnsi="Times New Roman"/>
                 <w:b/>
               </w:rPr>
-              <w:t xml:space="preserve">- </w:t>
-            </w:r>
-            <w:proofErr w:type="gramStart"/>
-            <w:r>
-              <w:rPr>
-                <w:rFonts w:ascii="Times New Roman" w:hAnsi="Times New Roman"/>
-                <w:b/>
-              </w:rPr>
-              <w:t>Espirito</w:t>
-            </w:r>
-            <w:proofErr w:type="gramEnd"/>
-            <w:r>
-              <w:rPr>
-                <w:rFonts w:ascii="Times New Roman" w:hAnsi="Times New Roman"/>
-                <w:b/>
-              </w:rPr>
-              <w:t xml:space="preserve"> Inquisitivo: </w:t>
+              <w:t xml:space="preserve">- Espirito Inquisitivo: </w:t>
             </w:r>
             <w:r>
               <w:rPr>
@@ -3995,28 +5375,13 @@
                 <w:rFonts w:ascii="Times New Roman" w:hAnsi="Times New Roman"/>
                 <w:b/>
               </w:rPr>
-              <w:t xml:space="preserve">- </w:t>
-            </w:r>
-            <w:proofErr w:type="gramStart"/>
-            <w:r>
-              <w:rPr>
-                <w:rFonts w:ascii="Times New Roman" w:hAnsi="Times New Roman"/>
-                <w:b/>
-              </w:rPr>
-              <w:t xml:space="preserve">Assiduidade </w:t>
+              <w:t xml:space="preserve">- Assiduidade </w:t>
             </w:r>
             <w:r>
               <w:rPr>
                 <w:rFonts w:ascii="Times New Roman" w:hAnsi="Times New Roman"/>
               </w:rPr>
-              <w:t>:</w:t>
-            </w:r>
-            <w:proofErr w:type="gramEnd"/>
-            <w:r>
-              <w:rPr>
-                <w:rFonts w:ascii="Times New Roman" w:hAnsi="Times New Roman"/>
-              </w:rPr>
-              <w:t xml:space="preserve"> cumprimento do horário</w:t>
+              <w:t>: cumprimento do horário</w:t>
             </w:r>
           </w:p>
         </w:tc>
@@ -5102,23 +6467,7 @@
           <w:rFonts w:ascii="Times New Roman" w:hAnsi="Times New Roman"/>
           <w:color w:val="FF0000"/>
         </w:rPr>
-        <w:t xml:space="preserve">                          </w:t>
-      </w:r>
-      <w:proofErr w:type="gramStart"/>
-      <w:r>
-        <w:rPr>
-          <w:rFonts w:ascii="Times New Roman" w:hAnsi="Times New Roman"/>
-          <w:color w:val="FF0000"/>
-        </w:rPr>
-        <w:t xml:space="preserve">   (</w:t>
-      </w:r>
-      <w:proofErr w:type="gramEnd"/>
-      <w:r>
-        <w:rPr>
-          <w:rFonts w:ascii="Times New Roman" w:hAnsi="Times New Roman"/>
-          <w:color w:val="FF0000"/>
-        </w:rPr>
-        <w:t>carimbo da empresa)</w:t>
+        <w:t xml:space="preserve">                             (carimbo da empresa)</w:t>
       </w:r>
     </w:p>
     <w:p>
@@ -5186,8 +6535,8 @@
       </w:pPr>
     </w:p>
     <w:sectPr>
-      <w:headerReference w:type="default" r:id="rId20"/>
-      <w:footerReference w:type="default" r:id="rId21"/>
+      <w:headerReference w:type="default" r:id="rId23"/>
+      <w:footerReference w:type="default" r:id="rId24"/>
       <w:pgSz w:w="11906" w:h="16838"/>
       <w:pgMar w:top="1701" w:right="1134" w:bottom="1134" w:left="1701" w:header="0" w:footer="709" w:gutter="0"/>
       <w:pgNumType w:start="2"/>
@@ -6815,6 +8164,17 @@
       <w:shd w:val="clear" w:color="auto" w:fill="E1DFDD"/>
     </w:rPr>
   </w:style>
+  <w:style w:type="character" w:styleId="Forte">
+    <w:name w:val="Strong"/>
+    <w:basedOn w:val="Fontepargpadro"/>
+    <w:uiPriority w:val="22"/>
+    <w:qFormat/>
+    <w:rsid w:val="009A3E03"/>
+    <w:rPr>
+      <w:b/>
+      <w:bCs/>
+    </w:rPr>
+  </w:style>
 </w:styles>
 </file>
 
@@ -7080,12 +8440,6 @@
 </file>
 
 <file path=customXml/item1.xml><?xml version="1.0" encoding="utf-8"?>
-<p:properties xmlns:p="http://schemas.microsoft.com/office/2006/metadata/properties" xmlns:xsi="http://www.w3.org/2001/XMLSchema-instance" xmlns:pc="http://schemas.microsoft.com/office/infopath/2007/PartnerControls">
-  <documentManagement/>
-</p:properties>
-</file>
-
-<file path=customXml/item2.xml><?xml version="1.0" encoding="utf-8"?>
 <ct:contentTypeSchema xmlns:ct="http://schemas.microsoft.com/office/2006/metadata/contentType" xmlns:ma="http://schemas.microsoft.com/office/2006/metadata/properties/metaAttributes" ct:_="" ma:_="" ma:contentTypeName="Document" ma:contentTypeID="0x010100F93DA66C4EA43A4CB792EAC370D63584" ma:contentTypeVersion="8" ma:contentTypeDescription="Create a new document." ma:contentTypeScope="" ma:versionID="f64a50de170ff9fcfc4779ebbe84fb78">
   <xsd:schema xmlns:xsd="http://www.w3.org/2001/XMLSchema" xmlns:xs="http://www.w3.org/2001/XMLSchema" xmlns:p="http://schemas.microsoft.com/office/2006/metadata/properties" xmlns:ns2="b564541d-bc12-48ff-bda9-e959c6a59bfe" targetNamespace="http://schemas.microsoft.com/office/2006/metadata/properties" ma:root="true" ma:fieldsID="45272df52571b02f661f918ea149be8a" ns2:_="">
     <xsd:import namespace="b564541d-bc12-48ff-bda9-e959c6a59bfe"/>
@@ -7253,6 +8607,12 @@
 </ct:contentTypeSchema>
 </file>
 
+<file path=customXml/item2.xml><?xml version="1.0" encoding="utf-8"?>
+<p:properties xmlns:p="http://schemas.microsoft.com/office/2006/metadata/properties" xmlns:xsi="http://www.w3.org/2001/XMLSchema-instance" xmlns:pc="http://schemas.microsoft.com/office/infopath/2007/PartnerControls">
+  <documentManagement/>
+</p:properties>
+</file>
+
 <file path=customXml/item3.xml><?xml version="1.0" encoding="utf-8"?>
 <?mso-contentType ?>
 <FormTemplates xmlns="http://schemas.microsoft.com/sharepoint/v3/contenttype/forms">
@@ -7263,15 +8623,6 @@
 </file>
 
 <file path=customXml/itemProps1.xml><?xml version="1.0" encoding="utf-8"?>
-<ds:datastoreItem xmlns:ds="http://schemas.openxmlformats.org/officeDocument/2006/customXml" ds:itemID="{591D78D1-A9CD-4B82-B959-72BEE81C6F70}">
-  <ds:schemaRefs>
-    <ds:schemaRef ds:uri="http://schemas.microsoft.com/office/2006/metadata/properties"/>
-    <ds:schemaRef ds:uri="http://schemas.microsoft.com/office/infopath/2007/PartnerControls"/>
-  </ds:schemaRefs>
-</ds:datastoreItem>
-</file>
-
-<file path=customXml/itemProps2.xml><?xml version="1.0" encoding="utf-8"?>
 <ds:datastoreItem xmlns:ds="http://schemas.openxmlformats.org/officeDocument/2006/customXml" ds:itemID="{C149738F-1840-4AAA-82C4-8E9237EDE7E4}">
   <ds:schemaRefs>
     <ds:schemaRef ds:uri="http://schemas.microsoft.com/office/2006/metadata/contentType"/>
@@ -7289,6 +8640,15 @@
 </ds:datastoreItem>
 </file>
 
+<file path=customXml/itemProps2.xml><?xml version="1.0" encoding="utf-8"?>
+<ds:datastoreItem xmlns:ds="http://schemas.openxmlformats.org/officeDocument/2006/customXml" ds:itemID="{591D78D1-A9CD-4B82-B959-72BEE81C6F70}">
+  <ds:schemaRefs>
+    <ds:schemaRef ds:uri="http://schemas.microsoft.com/office/2006/metadata/properties"/>
+    <ds:schemaRef ds:uri="http://schemas.microsoft.com/office/infopath/2007/PartnerControls"/>
+  </ds:schemaRefs>
+</ds:datastoreItem>
+</file>
+
 <file path=customXml/itemProps3.xml><?xml version="1.0" encoding="utf-8"?>
 <ds:datastoreItem xmlns:ds="http://schemas.openxmlformats.org/officeDocument/2006/customXml" ds:itemID="{5559F79D-96A2-4DB9-BE80-DF00E18C841D}">
   <ds:schemaRefs>

</xml_diff>